<commit_message>
updates to license agreement.
</commit_message>
<xml_diff>
--- a/ReadmeMRG8.docx
+++ b/ReadmeMRG8.docx
@@ -1,6 +1,6 @@
 
 <file path=word/document.xml><?xml version="1.0" encoding="utf-8"?>
-<w:document xmlns:wpc="http://schemas.microsoft.com/office/word/2010/wordprocessingCanvas" xmlns:mo="http://schemas.microsoft.com/office/mac/office/2008/main" xmlns:mc="http://schemas.openxmlformats.org/markup-compatibility/2006" xmlns:mv="urn:schemas-microsoft-com:mac:vml" xmlns:o="urn:schemas-microsoft-com:office:office" xmlns:r="http://schemas.openxmlformats.org/officeDocument/2006/relationships" xmlns:m="http://schemas.openxmlformats.org/officeDocument/2006/math" xmlns:v="urn:schemas-microsoft-com:vml" xmlns:wp14="http://schemas.microsoft.com/office/word/2010/wordprocessingDrawing" xmlns:wp="http://schemas.openxmlformats.org/drawingml/2006/wordprocessingDrawing" xmlns:w10="urn:schemas-microsoft-com:office:word" xmlns:w="http://schemas.openxmlformats.org/wordprocessingml/2006/main" xmlns:w14="http://schemas.microsoft.com/office/word/2010/wordml" xmlns:wpg="http://schemas.microsoft.com/office/word/2010/wordprocessingGroup" xmlns:wpi="http://schemas.microsoft.com/office/word/2010/wordprocessingInk" xmlns:wne="http://schemas.microsoft.com/office/word/2006/wordml" xmlns:wps="http://schemas.microsoft.com/office/word/2010/wordprocessingShape" mc:Ignorable="w14 wp14">
+<w:document xmlns:wpc="http://schemas.microsoft.com/office/word/2010/wordprocessingCanvas" xmlns:cx="http://schemas.microsoft.com/office/drawing/2014/chartex" xmlns:cx1="http://schemas.microsoft.com/office/drawing/2015/9/8/chartex" xmlns:cx2="http://schemas.microsoft.com/office/drawing/2015/10/21/chartex" xmlns:cx3="http://schemas.microsoft.com/office/drawing/2016/5/9/chartex" xmlns:cx4="http://schemas.microsoft.com/office/drawing/2016/5/10/chartex" xmlns:cx5="http://schemas.microsoft.com/office/drawing/2016/5/11/chartex" xmlns:cx6="http://schemas.microsoft.com/office/drawing/2016/5/12/chartex" xmlns:cx7="http://schemas.microsoft.com/office/drawing/2016/5/13/chartex" xmlns:cx8="http://schemas.microsoft.com/office/drawing/2016/5/14/chartex" xmlns:mc="http://schemas.openxmlformats.org/markup-compatibility/2006" xmlns:aink="http://schemas.microsoft.com/office/drawing/2016/ink" xmlns:am3d="http://schemas.microsoft.com/office/drawing/2017/model3d" xmlns:o="urn:schemas-microsoft-com:office:office" xmlns:r="http://schemas.openxmlformats.org/officeDocument/2006/relationships" xmlns:m="http://schemas.openxmlformats.org/officeDocument/2006/math" xmlns:v="urn:schemas-microsoft-com:vml" xmlns:wp14="http://schemas.microsoft.com/office/word/2010/wordprocessingDrawing" xmlns:wp="http://schemas.openxmlformats.org/drawingml/2006/wordprocessingDrawing" xmlns:w10="urn:schemas-microsoft-com:office:word" xmlns:w="http://schemas.openxmlformats.org/wordprocessingml/2006/main" xmlns:w14="http://schemas.microsoft.com/office/word/2010/wordml" xmlns:w15="http://schemas.microsoft.com/office/word/2012/wordml" xmlns:w16cid="http://schemas.microsoft.com/office/word/2016/wordml/cid" xmlns:w16se="http://schemas.microsoft.com/office/word/2015/wordml/symex" xmlns:wpg="http://schemas.microsoft.com/office/word/2010/wordprocessingGroup" xmlns:wpi="http://schemas.microsoft.com/office/word/2010/wordprocessingInk" xmlns:wne="http://schemas.microsoft.com/office/word/2006/wordml" xmlns:wps="http://schemas.microsoft.com/office/word/2010/wordprocessingShape" mc:Ignorable="w14 w15 w16se w16cid wp14">
   <w:body>
     <w:p>
       <w:pPr>
@@ -9,8 +9,6 @@
           <w:u w:val="single"/>
         </w:rPr>
       </w:pPr>
-      <w:bookmarkStart w:id="0" w:name="_GoBack"/>
-      <w:bookmarkEnd w:id="0"/>
       <w:r>
         <w:rPr>
           <w:rFonts w:hint="eastAsia"/>
@@ -60,25 +58,31 @@
         <w:pStyle w:val="ListParagraph"/>
         <w:ind w:leftChars="350" w:left="735"/>
       </w:pPr>
+      <w:r>
+        <w:rPr>
+          <w:rFonts w:hint="eastAsia"/>
+        </w:rPr>
+        <w:t>polynomial modulo 2^31-</w:t>
+      </w:r>
       <w:proofErr w:type="gramStart"/>
       <w:r>
         <w:rPr>
           <w:rFonts w:hint="eastAsia"/>
         </w:rPr>
-        <w:t>polynomial</w:t>
+        <w:t>1</w:t>
+      </w:r>
+      <w:r>
+        <w:rPr>
+          <w:rFonts w:hint="eastAsia"/>
+        </w:rPr>
+        <w:t>.(</w:t>
       </w:r>
       <w:proofErr w:type="gramEnd"/>
       <w:r>
         <w:rPr>
           <w:rFonts w:hint="eastAsia"/>
         </w:rPr>
-        <w:t xml:space="preserve"> modulo 2^31-1</w:t>
-      </w:r>
-      <w:r>
-        <w:rPr>
-          <w:rFonts w:hint="eastAsia"/>
-        </w:rPr>
-        <w:t>.( Actually, there are two versions</w:t>
+        <w:t xml:space="preserve"> Actually, there are two versions</w:t>
       </w:r>
       <w:r>
         <w:rPr>
@@ -152,7 +156,6 @@
         </w:numPr>
         <w:ind w:leftChars="0"/>
       </w:pPr>
-      <w:proofErr w:type="gramStart"/>
       <w:r>
         <w:rPr>
           <w:rFonts w:hint="eastAsia"/>
@@ -169,14 +172,7 @@
         <w:rPr>
           <w:rFonts w:hint="eastAsia"/>
         </w:rPr>
-        <w:t xml:space="preserve"> are</w:t>
-      </w:r>
-      <w:proofErr w:type="gramEnd"/>
-      <w:r>
-        <w:rPr>
-          <w:rFonts w:hint="eastAsia"/>
-        </w:rPr>
-        <w:t xml:space="preserve"> attached. This code was developed and ran on F</w:t>
+        <w:t xml:space="preserve"> are attached. This code was developed and ran on F</w:t>
       </w:r>
       <w:r>
         <w:t>u</w:t>
@@ -336,21 +332,7 @@
         <w:rPr>
           <w:rFonts w:hint="eastAsia"/>
         </w:rPr>
-        <w:t xml:space="preserve">A multiplicative </w:t>
-      </w:r>
-      <w:proofErr w:type="spellStart"/>
-      <w:r>
-        <w:rPr>
-          <w:rFonts w:hint="eastAsia"/>
-        </w:rPr>
-        <w:t>congruential</w:t>
-      </w:r>
-      <w:proofErr w:type="spellEnd"/>
-      <w:r>
-        <w:rPr>
-          <w:rFonts w:hint="eastAsia"/>
-        </w:rPr>
-        <w:t xml:space="preserve"> random number generator mcg64ni is also provided to initialize mrg8. This is based on the generator described in Knuth</w:t>
+        <w:t>A multiplicative congruential random number generator mcg64ni is also provided to initialize mrg8. This is based on the generator described in Knuth</w:t>
       </w:r>
       <w:r>
         <w:t>’</w:t>
@@ -445,21 +427,7 @@
         <w:rPr>
           <w:rFonts w:hint="eastAsia"/>
         </w:rPr>
-        <w:t xml:space="preserve"> is </w:t>
-      </w:r>
-      <w:proofErr w:type="gramStart"/>
-      <w:r>
-        <w:rPr>
-          <w:rFonts w:hint="eastAsia"/>
-        </w:rPr>
-        <w:t>ignored,</w:t>
-      </w:r>
-      <w:proofErr w:type="gramEnd"/>
-      <w:r>
-        <w:rPr>
-          <w:rFonts w:hint="eastAsia"/>
-        </w:rPr>
-        <w:t xml:space="preserve"> </w:t>
+        <w:t xml:space="preserve"> is ignored, </w:t>
       </w:r>
       <w:proofErr w:type="spellStart"/>
       <w:r>
@@ -598,21 +566,7 @@
         <w:rPr>
           <w:rFonts w:hint="eastAsia"/>
         </w:rPr>
-        <w:t xml:space="preserve">call </w:t>
-      </w:r>
-      <w:proofErr w:type="gramStart"/>
-      <w:r>
-        <w:rPr>
-          <w:rFonts w:hint="eastAsia"/>
-        </w:rPr>
-        <w:t>clock(</w:t>
-      </w:r>
-      <w:proofErr w:type="gramEnd"/>
-      <w:r>
-        <w:rPr>
-          <w:rFonts w:hint="eastAsia"/>
-        </w:rPr>
-        <w:t>t0,2,2)</w:t>
+        <w:t>call clock(t0,2,2)</w:t>
       </w:r>
       <w:r>
         <w:t>”</w:t>
@@ -697,6 +651,7 @@
         <w:t xml:space="preserve">                                           12-23-14 </w:t>
       </w:r>
       <w:proofErr w:type="spellStart"/>
+      <w:proofErr w:type="gramStart"/>
       <w:r>
         <w:rPr>
           <w:rFonts w:hint="eastAsia"/>
@@ -704,12 +659,212 @@
         <w:t>K.Miura</w:t>
       </w:r>
       <w:proofErr w:type="spellEnd"/>
+      <w:proofErr w:type="gramEnd"/>
       <w:r>
         <w:rPr>
           <w:rFonts w:hint="eastAsia"/>
         </w:rPr>
         <w:t xml:space="preserve"> (English version)</w:t>
       </w:r>
+    </w:p>
+    <w:p>
+      <w:pPr>
+        <w:pStyle w:val="ListParagraph"/>
+        <w:ind w:leftChars="0" w:left="360"/>
+      </w:pPr>
+    </w:p>
+    <w:p>
+      <w:pPr>
+        <w:widowControl/>
+        <w:jc w:val="left"/>
+      </w:pPr>
+      <w:r>
+        <w:br w:type="page"/>
+      </w:r>
+    </w:p>
+    <w:p>
+      <w:pPr>
+        <w:pStyle w:val="ListParagraph"/>
+        <w:rPr>
+          <w:sz w:val="20"/>
+          <w:szCs w:val="20"/>
+        </w:rPr>
+      </w:pPr>
+      <w:bookmarkStart w:id="0" w:name="_GoBack"/>
+      <w:bookmarkEnd w:id="0"/>
+      <w:r>
+        <w:rPr>
+          <w:sz w:val="20"/>
+          <w:szCs w:val="20"/>
+        </w:rPr>
+        <w:lastRenderedPageBreak/>
+        <w:t xml:space="preserve">MRG8 Random Number Generator Library (MRG8) Copyright (c) 2019, </w:t>
+      </w:r>
+      <w:proofErr w:type="spellStart"/>
+      <w:r>
+        <w:rPr>
+          <w:sz w:val="20"/>
+          <w:szCs w:val="20"/>
+        </w:rPr>
+        <w:t>TheRegents</w:t>
+      </w:r>
+      <w:proofErr w:type="spellEnd"/>
+      <w:r>
+        <w:rPr>
+          <w:sz w:val="20"/>
+          <w:szCs w:val="20"/>
+        </w:rPr>
+        <w:t xml:space="preserve"> of the University of California, through Lawrence Berkeley National</w:t>
+      </w:r>
+      <w:r>
+        <w:rPr>
+          <w:sz w:val="20"/>
+          <w:szCs w:val="20"/>
+        </w:rPr>
+        <w:br/>
+        <w:t>Laboratory (subject to receipt of any required approvals from the U.S.</w:t>
+      </w:r>
+      <w:r>
+        <w:rPr>
+          <w:sz w:val="20"/>
+          <w:szCs w:val="20"/>
+        </w:rPr>
+        <w:t xml:space="preserve"> </w:t>
+      </w:r>
+      <w:r>
+        <w:rPr>
+          <w:sz w:val="20"/>
+          <w:szCs w:val="20"/>
+        </w:rPr>
+        <w:t>Dept. of Energy).  All rights reserved.</w:t>
+      </w:r>
+      <w:r>
+        <w:rPr>
+          <w:sz w:val="20"/>
+          <w:szCs w:val="20"/>
+        </w:rPr>
+        <w:br/>
+      </w:r>
+      <w:r>
+        <w:rPr>
+          <w:sz w:val="20"/>
+          <w:szCs w:val="20"/>
+        </w:rPr>
+        <w:br/>
+        <w:t>Redistribution and use in source and binary forms, with or without modification, are permitted provided that the following conditions are met:</w:t>
+      </w:r>
+      <w:r>
+        <w:rPr>
+          <w:sz w:val="20"/>
+          <w:szCs w:val="20"/>
+        </w:rPr>
+        <w:br/>
+      </w:r>
+      <w:r>
+        <w:rPr>
+          <w:sz w:val="20"/>
+          <w:szCs w:val="20"/>
+        </w:rPr>
+        <w:br/>
+        <w:t>(1) Redistributions of source code must retain the above copyright notice, this list of conditions and the following disclaimer.</w:t>
+      </w:r>
+      <w:r>
+        <w:rPr>
+          <w:sz w:val="20"/>
+          <w:szCs w:val="20"/>
+        </w:rPr>
+        <w:br/>
+      </w:r>
+      <w:r>
+        <w:rPr>
+          <w:sz w:val="20"/>
+          <w:szCs w:val="20"/>
+        </w:rPr>
+        <w:br/>
+        <w:t>(2) Redistributions in binary form must reproduce the above copyright notice, this list of conditions and the following disclaimer in the documentation and/or other materials provided with the distribution.</w:t>
+      </w:r>
+      <w:r>
+        <w:rPr>
+          <w:sz w:val="20"/>
+          <w:szCs w:val="20"/>
+        </w:rPr>
+        <w:br/>
+      </w:r>
+      <w:r>
+        <w:rPr>
+          <w:sz w:val="20"/>
+          <w:szCs w:val="20"/>
+        </w:rPr>
+        <w:br/>
+        <w:t>(3) Neither the name of the University of California, Lawrence Berkeley National Laboratory, U.S. Dept. of Energy nor the names of its contributors may be used to endorse or promote products derived from this software without specific prior written permission.</w:t>
+      </w:r>
+      <w:r>
+        <w:rPr>
+          <w:sz w:val="20"/>
+          <w:szCs w:val="20"/>
+        </w:rPr>
+        <w:br/>
+      </w:r>
+      <w:r>
+        <w:rPr>
+          <w:sz w:val="20"/>
+          <w:szCs w:val="20"/>
+        </w:rPr>
+        <w:br/>
+        <w:t>THIS SOFTWARE IS PROVIDED BY THE COPYRIGHT HOLDERS AND CONTRIBUTORS "AS IS" AND ANY EXPRESS OR IMPLIED WARRANTIES, INCLUDING, BUT NOT LIMITED TO, THE IMPLIED WARRANTIES OF MERCHANTABILITY AND FITNESS FOR A PARTICULAR PURPOSE ARE DISCLAIMED. IN NO EVENT SHALL THE COPYRIGHT OWNER OR CONTRIBUTORS BE LIABLE FOR ANY DIRECT, INDIRECT, INCIDENTAL, SPECIAL, EXEMPLARY, OR CONSEQUENTIAL DAMAGES (INCLUDING, BUT NOT LIMITED TO, PROCUREMENT OF SUBSTITUTE GOODS OR SERVICES; LOSS OF USE, DATA, OR PROFITS; OR BUSINESS INTERRUPTION) HOWEVER CAUSED AND ON ANY THEORY OF LIABILITY, WHETHER IN CONTRACT, STRICT LIABILITY, OR TORT (INCLUDING NEGLIGENCE OR OTHERWISE) ARISING IN ANY WAY OUT OF THE USE OF THIS SOFTWARE, EVEN IF ADVISED OF THE</w:t>
+      </w:r>
+      <w:r>
+        <w:rPr>
+          <w:sz w:val="20"/>
+          <w:szCs w:val="20"/>
+        </w:rPr>
+        <w:br/>
+        <w:t>POSSIBILITY OF SUCH DAMAGE.</w:t>
+      </w:r>
+      <w:r>
+        <w:rPr>
+          <w:sz w:val="20"/>
+          <w:szCs w:val="20"/>
+        </w:rPr>
+        <w:br/>
+      </w:r>
+      <w:r>
+        <w:rPr>
+          <w:sz w:val="20"/>
+          <w:szCs w:val="20"/>
+        </w:rPr>
+        <w:br/>
+        <w:t xml:space="preserve">You are under no obligation whatsoever to provide any bug fixes, patches, or </w:t>
+      </w:r>
+      <w:r>
+        <w:rPr>
+          <w:sz w:val="20"/>
+          <w:szCs w:val="20"/>
+        </w:rPr>
+        <w:lastRenderedPageBreak/>
+        <w:t>upgrades to the features, functionality or performance of the source code ("Enhancements") to anyone; however, if you choose to make your Enhancements available either publicly, or directly to Lawrence Berkeley National Laboratory, without imposing a separate written license agreement for such Enhancements, then you hereby grant the following license: a non-exclusive, royalty-free perpetual license to install, use, modify, prepare derivative works, incorporate into other computer software, distribute, and sublicense such enhancements or derivative works thereof, in binary and source code form.</w:t>
+      </w:r>
+      <w:r>
+        <w:rPr>
+          <w:sz w:val="20"/>
+          <w:szCs w:val="20"/>
+        </w:rPr>
+        <w:br/>
+      </w:r>
+      <w:r>
+        <w:rPr>
+          <w:sz w:val="20"/>
+          <w:szCs w:val="20"/>
+        </w:rPr>
+        <w:br/>
+        <w:t>****************************</w:t>
+      </w:r>
+    </w:p>
+    <w:p>
+      <w:pPr>
+        <w:pStyle w:val="ListParagraph"/>
+        <w:ind w:leftChars="0" w:left="360"/>
+      </w:pPr>
     </w:p>
     <w:sectPr>
       <w:pgSz w:w="11906" w:h="16838"/>
@@ -722,7 +877,7 @@
 </file>
 
 <file path=word/endnotes.xml><?xml version="1.0" encoding="utf-8"?>
-<w:endnotes xmlns:wpc="http://schemas.microsoft.com/office/word/2010/wordprocessingCanvas" xmlns:mo="http://schemas.microsoft.com/office/mac/office/2008/main" xmlns:mc="http://schemas.openxmlformats.org/markup-compatibility/2006" xmlns:mv="urn:schemas-microsoft-com:mac:vml" xmlns:o="urn:schemas-microsoft-com:office:office" xmlns:r="http://schemas.openxmlformats.org/officeDocument/2006/relationships" xmlns:m="http://schemas.openxmlformats.org/officeDocument/2006/math" xmlns:v="urn:schemas-microsoft-com:vml" xmlns:wp14="http://schemas.microsoft.com/office/word/2010/wordprocessingDrawing" xmlns:wp="http://schemas.openxmlformats.org/drawingml/2006/wordprocessingDrawing" xmlns:w10="urn:schemas-microsoft-com:office:word" xmlns:w="http://schemas.openxmlformats.org/wordprocessingml/2006/main" xmlns:w14="http://schemas.microsoft.com/office/word/2010/wordml" xmlns:wpg="http://schemas.microsoft.com/office/word/2010/wordprocessingGroup" xmlns:wpi="http://schemas.microsoft.com/office/word/2010/wordprocessingInk" xmlns:wne="http://schemas.microsoft.com/office/word/2006/wordml" xmlns:wps="http://schemas.microsoft.com/office/word/2010/wordprocessingShape" mc:Ignorable="w14 wp14">
+<w:endnotes xmlns:wpc="http://schemas.microsoft.com/office/word/2010/wordprocessingCanvas" xmlns:cx="http://schemas.microsoft.com/office/drawing/2014/chartex" xmlns:cx1="http://schemas.microsoft.com/office/drawing/2015/9/8/chartex" xmlns:cx2="http://schemas.microsoft.com/office/drawing/2015/10/21/chartex" xmlns:cx3="http://schemas.microsoft.com/office/drawing/2016/5/9/chartex" xmlns:cx4="http://schemas.microsoft.com/office/drawing/2016/5/10/chartex" xmlns:cx5="http://schemas.microsoft.com/office/drawing/2016/5/11/chartex" xmlns:cx6="http://schemas.microsoft.com/office/drawing/2016/5/12/chartex" xmlns:cx7="http://schemas.microsoft.com/office/drawing/2016/5/13/chartex" xmlns:cx8="http://schemas.microsoft.com/office/drawing/2016/5/14/chartex" xmlns:mc="http://schemas.openxmlformats.org/markup-compatibility/2006" xmlns:aink="http://schemas.microsoft.com/office/drawing/2016/ink" xmlns:am3d="http://schemas.microsoft.com/office/drawing/2017/model3d" xmlns:o="urn:schemas-microsoft-com:office:office" xmlns:r="http://schemas.openxmlformats.org/officeDocument/2006/relationships" xmlns:m="http://schemas.openxmlformats.org/officeDocument/2006/math" xmlns:v="urn:schemas-microsoft-com:vml" xmlns:wp14="http://schemas.microsoft.com/office/word/2010/wordprocessingDrawing" xmlns:wp="http://schemas.openxmlformats.org/drawingml/2006/wordprocessingDrawing" xmlns:w10="urn:schemas-microsoft-com:office:word" xmlns:w="http://schemas.openxmlformats.org/wordprocessingml/2006/main" xmlns:w14="http://schemas.microsoft.com/office/word/2010/wordml" xmlns:w15="http://schemas.microsoft.com/office/word/2012/wordml" xmlns:w16cid="http://schemas.microsoft.com/office/word/2016/wordml/cid" xmlns:w16se="http://schemas.microsoft.com/office/word/2015/wordml/symex" xmlns:wpg="http://schemas.microsoft.com/office/word/2010/wordprocessingGroup" xmlns:wpi="http://schemas.microsoft.com/office/word/2010/wordprocessingInk" xmlns:wne="http://schemas.microsoft.com/office/word/2006/wordml" xmlns:wps="http://schemas.microsoft.com/office/word/2010/wordprocessingShape" mc:Ignorable="w14 w15 w16se w16cid wp14">
   <w:endnote w:type="separator" w:id="-1">
     <w:p>
       <w:r>
@@ -741,7 +896,7 @@
 </file>
 
 <file path=word/footnotes.xml><?xml version="1.0" encoding="utf-8"?>
-<w:footnotes xmlns:wpc="http://schemas.microsoft.com/office/word/2010/wordprocessingCanvas" xmlns:mo="http://schemas.microsoft.com/office/mac/office/2008/main" xmlns:mc="http://schemas.openxmlformats.org/markup-compatibility/2006" xmlns:mv="urn:schemas-microsoft-com:mac:vml" xmlns:o="urn:schemas-microsoft-com:office:office" xmlns:r="http://schemas.openxmlformats.org/officeDocument/2006/relationships" xmlns:m="http://schemas.openxmlformats.org/officeDocument/2006/math" xmlns:v="urn:schemas-microsoft-com:vml" xmlns:wp14="http://schemas.microsoft.com/office/word/2010/wordprocessingDrawing" xmlns:wp="http://schemas.openxmlformats.org/drawingml/2006/wordprocessingDrawing" xmlns:w10="urn:schemas-microsoft-com:office:word" xmlns:w="http://schemas.openxmlformats.org/wordprocessingml/2006/main" xmlns:w14="http://schemas.microsoft.com/office/word/2010/wordml" xmlns:wpg="http://schemas.microsoft.com/office/word/2010/wordprocessingGroup" xmlns:wpi="http://schemas.microsoft.com/office/word/2010/wordprocessingInk" xmlns:wne="http://schemas.microsoft.com/office/word/2006/wordml" xmlns:wps="http://schemas.microsoft.com/office/word/2010/wordprocessingShape" mc:Ignorable="w14 wp14">
+<w:footnotes xmlns:wpc="http://schemas.microsoft.com/office/word/2010/wordprocessingCanvas" xmlns:cx="http://schemas.microsoft.com/office/drawing/2014/chartex" xmlns:cx1="http://schemas.microsoft.com/office/drawing/2015/9/8/chartex" xmlns:cx2="http://schemas.microsoft.com/office/drawing/2015/10/21/chartex" xmlns:cx3="http://schemas.microsoft.com/office/drawing/2016/5/9/chartex" xmlns:cx4="http://schemas.microsoft.com/office/drawing/2016/5/10/chartex" xmlns:cx5="http://schemas.microsoft.com/office/drawing/2016/5/11/chartex" xmlns:cx6="http://schemas.microsoft.com/office/drawing/2016/5/12/chartex" xmlns:cx7="http://schemas.microsoft.com/office/drawing/2016/5/13/chartex" xmlns:cx8="http://schemas.microsoft.com/office/drawing/2016/5/14/chartex" xmlns:mc="http://schemas.openxmlformats.org/markup-compatibility/2006" xmlns:aink="http://schemas.microsoft.com/office/drawing/2016/ink" xmlns:am3d="http://schemas.microsoft.com/office/drawing/2017/model3d" xmlns:o="urn:schemas-microsoft-com:office:office" xmlns:r="http://schemas.openxmlformats.org/officeDocument/2006/relationships" xmlns:m="http://schemas.openxmlformats.org/officeDocument/2006/math" xmlns:v="urn:schemas-microsoft-com:vml" xmlns:wp14="http://schemas.microsoft.com/office/word/2010/wordprocessingDrawing" xmlns:wp="http://schemas.openxmlformats.org/drawingml/2006/wordprocessingDrawing" xmlns:w10="urn:schemas-microsoft-com:office:word" xmlns:w="http://schemas.openxmlformats.org/wordprocessingml/2006/main" xmlns:w14="http://schemas.microsoft.com/office/word/2010/wordml" xmlns:w15="http://schemas.microsoft.com/office/word/2012/wordml" xmlns:w16cid="http://schemas.microsoft.com/office/word/2016/wordml/cid" xmlns:w16se="http://schemas.microsoft.com/office/word/2015/wordml/symex" xmlns:wpg="http://schemas.microsoft.com/office/word/2010/wordprocessingGroup" xmlns:wpi="http://schemas.microsoft.com/office/word/2010/wordprocessingInk" xmlns:wne="http://schemas.microsoft.com/office/word/2006/wordml" xmlns:wps="http://schemas.microsoft.com/office/word/2010/wordprocessingShape" mc:Ignorable="w14 w15 w16se w16cid wp14">
   <w:footnote w:type="separator" w:id="-1">
     <w:p>
       <w:r>
@@ -760,8 +915,8 @@
 </file>
 
 <file path=word/numbering.xml><?xml version="1.0" encoding="utf-8"?>
-<w:numbering xmlns:wpc="http://schemas.microsoft.com/office/word/2010/wordprocessingCanvas" xmlns:mo="http://schemas.microsoft.com/office/mac/office/2008/main" xmlns:mc="http://schemas.openxmlformats.org/markup-compatibility/2006" xmlns:mv="urn:schemas-microsoft-com:mac:vml" xmlns:o="urn:schemas-microsoft-com:office:office" xmlns:r="http://schemas.openxmlformats.org/officeDocument/2006/relationships" xmlns:m="http://schemas.openxmlformats.org/officeDocument/2006/math" xmlns:v="urn:schemas-microsoft-com:vml" xmlns:wp14="http://schemas.microsoft.com/office/word/2010/wordprocessingDrawing" xmlns:wp="http://schemas.openxmlformats.org/drawingml/2006/wordprocessingDrawing" xmlns:w10="urn:schemas-microsoft-com:office:word" xmlns:w="http://schemas.openxmlformats.org/wordprocessingml/2006/main" xmlns:w14="http://schemas.microsoft.com/office/word/2010/wordml" xmlns:wpg="http://schemas.microsoft.com/office/word/2010/wordprocessingGroup" xmlns:wpi="http://schemas.microsoft.com/office/word/2010/wordprocessingInk" xmlns:wne="http://schemas.microsoft.com/office/word/2006/wordml" xmlns:wps="http://schemas.microsoft.com/office/word/2010/wordprocessingShape" mc:Ignorable="w14 wp14">
-  <w:abstractNum w:abstractNumId="0">
+<w:numbering xmlns:wpc="http://schemas.microsoft.com/office/word/2010/wordprocessingCanvas" xmlns:cx="http://schemas.microsoft.com/office/drawing/2014/chartex" xmlns:cx1="http://schemas.microsoft.com/office/drawing/2015/9/8/chartex" xmlns:cx2="http://schemas.microsoft.com/office/drawing/2015/10/21/chartex" xmlns:cx3="http://schemas.microsoft.com/office/drawing/2016/5/9/chartex" xmlns:cx4="http://schemas.microsoft.com/office/drawing/2016/5/10/chartex" xmlns:cx5="http://schemas.microsoft.com/office/drawing/2016/5/11/chartex" xmlns:cx6="http://schemas.microsoft.com/office/drawing/2016/5/12/chartex" xmlns:cx7="http://schemas.microsoft.com/office/drawing/2016/5/13/chartex" xmlns:cx8="http://schemas.microsoft.com/office/drawing/2016/5/14/chartex" xmlns:mc="http://schemas.openxmlformats.org/markup-compatibility/2006" xmlns:aink="http://schemas.microsoft.com/office/drawing/2016/ink" xmlns:am3d="http://schemas.microsoft.com/office/drawing/2017/model3d" xmlns:o="urn:schemas-microsoft-com:office:office" xmlns:r="http://schemas.openxmlformats.org/officeDocument/2006/relationships" xmlns:m="http://schemas.openxmlformats.org/officeDocument/2006/math" xmlns:v="urn:schemas-microsoft-com:vml" xmlns:wp14="http://schemas.microsoft.com/office/word/2010/wordprocessingDrawing" xmlns:wp="http://schemas.openxmlformats.org/drawingml/2006/wordprocessingDrawing" xmlns:w10="urn:schemas-microsoft-com:office:word" xmlns:w="http://schemas.openxmlformats.org/wordprocessingml/2006/main" xmlns:w14="http://schemas.microsoft.com/office/word/2010/wordml" xmlns:w15="http://schemas.microsoft.com/office/word/2012/wordml" xmlns:w16cid="http://schemas.microsoft.com/office/word/2016/wordml/cid" xmlns:w16se="http://schemas.microsoft.com/office/word/2015/wordml/symex" xmlns:wpg="http://schemas.microsoft.com/office/word/2010/wordprocessingGroup" xmlns:wpi="http://schemas.microsoft.com/office/word/2010/wordprocessingInk" xmlns:wne="http://schemas.microsoft.com/office/word/2006/wordml" xmlns:wps="http://schemas.microsoft.com/office/word/2010/wordprocessingShape" mc:Ignorable="w14 w15 w16se w16cid wp14">
+  <w:abstractNum w:abstractNumId="0" w15:restartNumberingAfterBreak="0">
     <w:nsid w:val="6ACF54D1"/>
     <w:multiLevelType w:val="hybridMultilevel"/>
     <w:tmpl w:val="A8BCB856"/>
@@ -857,7 +1012,7 @@
 </file>
 
 <file path=word/styles.xml><?xml version="1.0" encoding="utf-8"?>
-<w:styles xmlns:mc="http://schemas.openxmlformats.org/markup-compatibility/2006" xmlns:r="http://schemas.openxmlformats.org/officeDocument/2006/relationships" xmlns:w="http://schemas.openxmlformats.org/wordprocessingml/2006/main" xmlns:w14="http://schemas.microsoft.com/office/word/2010/wordml" mc:Ignorable="w14">
+<w:styles xmlns:mc="http://schemas.openxmlformats.org/markup-compatibility/2006" xmlns:r="http://schemas.openxmlformats.org/officeDocument/2006/relationships" xmlns:w="http://schemas.openxmlformats.org/wordprocessingml/2006/main" xmlns:w14="http://schemas.microsoft.com/office/word/2010/wordml" xmlns:w15="http://schemas.microsoft.com/office/word/2012/wordml" xmlns:w16cid="http://schemas.microsoft.com/office/word/2016/wordml/cid" xmlns:w16se="http://schemas.microsoft.com/office/word/2015/wordml/symex" mc:Ignorable="w14 w15 w16se w16cid">
   <w:docDefaults>
     <w:rPrDefault>
       <w:rPr>
@@ -870,144 +1025,377 @@
     </w:rPrDefault>
     <w:pPrDefault/>
   </w:docDefaults>
-  <w:latentStyles w:defLockedState="0" w:defUIPriority="99" w:defSemiHidden="1" w:defUnhideWhenUsed="1" w:defQFormat="0" w:count="276">
-    <w:lsdException w:name="Normal" w:semiHidden="0" w:uiPriority="0" w:unhideWhenUsed="0" w:qFormat="1"/>
-    <w:lsdException w:name="heading 1" w:semiHidden="0" w:uiPriority="9" w:unhideWhenUsed="0" w:qFormat="1"/>
-    <w:lsdException w:name="heading 2" w:uiPriority="9" w:qFormat="1"/>
-    <w:lsdException w:name="heading 3" w:uiPriority="9" w:qFormat="1"/>
-    <w:lsdException w:name="heading 4" w:uiPriority="9" w:qFormat="1"/>
-    <w:lsdException w:name="heading 5" w:uiPriority="9" w:qFormat="1"/>
-    <w:lsdException w:name="heading 6" w:uiPriority="9" w:qFormat="1"/>
-    <w:lsdException w:name="heading 7" w:uiPriority="9" w:qFormat="1"/>
-    <w:lsdException w:name="heading 8" w:uiPriority="9" w:qFormat="1"/>
-    <w:lsdException w:name="heading 9" w:uiPriority="9" w:qFormat="1"/>
-    <w:lsdException w:name="toc 1" w:uiPriority="39"/>
-    <w:lsdException w:name="toc 2" w:uiPriority="39"/>
-    <w:lsdException w:name="toc 3" w:uiPriority="39"/>
-    <w:lsdException w:name="toc 4" w:uiPriority="39"/>
-    <w:lsdException w:name="toc 5" w:uiPriority="39"/>
-    <w:lsdException w:name="toc 6" w:uiPriority="39"/>
-    <w:lsdException w:name="toc 7" w:uiPriority="39"/>
-    <w:lsdException w:name="toc 8" w:uiPriority="39"/>
-    <w:lsdException w:name="toc 9" w:uiPriority="39"/>
-    <w:lsdException w:name="caption" w:uiPriority="35" w:qFormat="1"/>
-    <w:lsdException w:name="Title" w:semiHidden="0" w:uiPriority="10" w:unhideWhenUsed="0" w:qFormat="1"/>
-    <w:lsdException w:name="Default Paragraph Font" w:uiPriority="1"/>
-    <w:lsdException w:name="Subtitle" w:semiHidden="0" w:uiPriority="11" w:unhideWhenUsed="0" w:qFormat="1"/>
-    <w:lsdException w:name="Strong" w:semiHidden="0" w:uiPriority="22" w:unhideWhenUsed="0" w:qFormat="1"/>
-    <w:lsdException w:name="Emphasis" w:semiHidden="0" w:uiPriority="20" w:unhideWhenUsed="0" w:qFormat="1"/>
-    <w:lsdException w:name="Table Grid" w:semiHidden="0" w:uiPriority="59" w:unhideWhenUsed="0"/>
-    <w:lsdException w:name="Placeholder Text" w:unhideWhenUsed="0"/>
-    <w:lsdException w:name="No Spacing" w:semiHidden="0" w:uiPriority="1" w:unhideWhenUsed="0" w:qFormat="1"/>
-    <w:lsdException w:name="Light Shading" w:semiHidden="0" w:uiPriority="60" w:unhideWhenUsed="0"/>
-    <w:lsdException w:name="Light List" w:semiHidden="0" w:uiPriority="61" w:unhideWhenUsed="0"/>
-    <w:lsdException w:name="Light Grid" w:semiHidden="0" w:uiPriority="62" w:unhideWhenUsed="0"/>
-    <w:lsdException w:name="Medium Shading 1" w:semiHidden="0" w:uiPriority="63" w:unhideWhenUsed="0"/>
-    <w:lsdException w:name="Medium Shading 2" w:semiHidden="0" w:uiPriority="64" w:unhideWhenUsed="0"/>
-    <w:lsdException w:name="Medium List 1" w:semiHidden="0" w:uiPriority="65" w:unhideWhenUsed="0"/>
-    <w:lsdException w:name="Medium List 2" w:semiHidden="0" w:uiPriority="66" w:unhideWhenUsed="0"/>
-    <w:lsdException w:name="Medium Grid 1" w:semiHidden="0" w:uiPriority="67" w:unhideWhenUsed="0"/>
-    <w:lsdException w:name="Medium Grid 2" w:semiHidden="0" w:uiPriority="68" w:unhideWhenUsed="0"/>
-    <w:lsdException w:name="Medium Grid 3" w:semiHidden="0" w:uiPriority="69" w:unhideWhenUsed="0"/>
-    <w:lsdException w:name="Dark List" w:semiHidden="0" w:uiPriority="70" w:unhideWhenUsed="0"/>
-    <w:lsdException w:name="Colorful Shading" w:semiHidden="0" w:uiPriority="71" w:unhideWhenUsed="0"/>
-    <w:lsdException w:name="Colorful List" w:semiHidden="0" w:uiPriority="72" w:unhideWhenUsed="0"/>
-    <w:lsdException w:name="Colorful Grid" w:semiHidden="0" w:uiPriority="73" w:unhideWhenUsed="0"/>
-    <w:lsdException w:name="Light Shading Accent 1" w:semiHidden="0" w:uiPriority="60" w:unhideWhenUsed="0"/>
-    <w:lsdException w:name="Light List Accent 1" w:semiHidden="0" w:uiPriority="61" w:unhideWhenUsed="0"/>
-    <w:lsdException w:name="Light Grid Accent 1" w:semiHidden="0" w:uiPriority="62" w:unhideWhenUsed="0"/>
-    <w:lsdException w:name="Medium Shading 1 Accent 1" w:semiHidden="0" w:uiPriority="63" w:unhideWhenUsed="0"/>
-    <w:lsdException w:name="Medium Shading 2 Accent 1" w:semiHidden="0" w:uiPriority="64" w:unhideWhenUsed="0"/>
-    <w:lsdException w:name="Medium List 1 Accent 1" w:semiHidden="0" w:uiPriority="65" w:unhideWhenUsed="0"/>
-    <w:lsdException w:name="Revision" w:unhideWhenUsed="0"/>
-    <w:lsdException w:name="List Paragraph" w:semiHidden="0" w:uiPriority="34" w:unhideWhenUsed="0" w:qFormat="1"/>
-    <w:lsdException w:name="Quote" w:semiHidden="0" w:uiPriority="29" w:unhideWhenUsed="0" w:qFormat="1"/>
-    <w:lsdException w:name="Intense Quote" w:semiHidden="0" w:uiPriority="30" w:unhideWhenUsed="0" w:qFormat="1"/>
-    <w:lsdException w:name="Medium List 2 Accent 1" w:semiHidden="0" w:uiPriority="66" w:unhideWhenUsed="0"/>
-    <w:lsdException w:name="Medium Grid 1 Accent 1" w:semiHidden="0" w:uiPriority="67" w:unhideWhenUsed="0"/>
-    <w:lsdException w:name="Medium Grid 2 Accent 1" w:semiHidden="0" w:uiPriority="68" w:unhideWhenUsed="0"/>
-    <w:lsdException w:name="Medium Grid 3 Accent 1" w:semiHidden="0" w:uiPriority="69" w:unhideWhenUsed="0"/>
-    <w:lsdException w:name="Dark List Accent 1" w:semiHidden="0" w:uiPriority="70" w:unhideWhenUsed="0"/>
-    <w:lsdException w:name="Colorful Shading Accent 1" w:semiHidden="0" w:uiPriority="71" w:unhideWhenUsed="0"/>
-    <w:lsdException w:name="Colorful List Accent 1" w:semiHidden="0" w:uiPriority="72" w:unhideWhenUsed="0"/>
-    <w:lsdException w:name="Colorful Grid Accent 1" w:semiHidden="0" w:uiPriority="73" w:unhideWhenUsed="0"/>
-    <w:lsdException w:name="Light Shading Accent 2" w:semiHidden="0" w:uiPriority="60" w:unhideWhenUsed="0"/>
-    <w:lsdException w:name="Light List Accent 2" w:semiHidden="0" w:uiPriority="61" w:unhideWhenUsed="0"/>
-    <w:lsdException w:name="Light Grid Accent 2" w:semiHidden="0" w:uiPriority="62" w:unhideWhenUsed="0"/>
-    <w:lsdException w:name="Medium Shading 1 Accent 2" w:semiHidden="0" w:uiPriority="63" w:unhideWhenUsed="0"/>
-    <w:lsdException w:name="Medium Shading 2 Accent 2" w:semiHidden="0" w:uiPriority="64" w:unhideWhenUsed="0"/>
-    <w:lsdException w:name="Medium List 1 Accent 2" w:semiHidden="0" w:uiPriority="65" w:unhideWhenUsed="0"/>
-    <w:lsdException w:name="Medium List 2 Accent 2" w:semiHidden="0" w:uiPriority="66" w:unhideWhenUsed="0"/>
-    <w:lsdException w:name="Medium Grid 1 Accent 2" w:semiHidden="0" w:uiPriority="67" w:unhideWhenUsed="0"/>
-    <w:lsdException w:name="Medium Grid 2 Accent 2" w:semiHidden="0" w:uiPriority="68" w:unhideWhenUsed="0"/>
-    <w:lsdException w:name="Medium Grid 3 Accent 2" w:semiHidden="0" w:uiPriority="69" w:unhideWhenUsed="0"/>
-    <w:lsdException w:name="Dark List Accent 2" w:semiHidden="0" w:uiPriority="70" w:unhideWhenUsed="0"/>
-    <w:lsdException w:name="Colorful Shading Accent 2" w:semiHidden="0" w:uiPriority="71" w:unhideWhenUsed="0"/>
-    <w:lsdException w:name="Colorful List Accent 2" w:semiHidden="0" w:uiPriority="72" w:unhideWhenUsed="0"/>
-    <w:lsdException w:name="Colorful Grid Accent 2" w:semiHidden="0" w:uiPriority="73" w:unhideWhenUsed="0"/>
-    <w:lsdException w:name="Light Shading Accent 3" w:semiHidden="0" w:uiPriority="60" w:unhideWhenUsed="0"/>
-    <w:lsdException w:name="Light List Accent 3" w:semiHidden="0" w:uiPriority="61" w:unhideWhenUsed="0"/>
-    <w:lsdException w:name="Light Grid Accent 3" w:semiHidden="0" w:uiPriority="62" w:unhideWhenUsed="0"/>
-    <w:lsdException w:name="Medium Shading 1 Accent 3" w:semiHidden="0" w:uiPriority="63" w:unhideWhenUsed="0"/>
-    <w:lsdException w:name="Medium Shading 2 Accent 3" w:semiHidden="0" w:uiPriority="64" w:unhideWhenUsed="0"/>
-    <w:lsdException w:name="Medium List 1 Accent 3" w:semiHidden="0" w:uiPriority="65" w:unhideWhenUsed="0"/>
-    <w:lsdException w:name="Medium List 2 Accent 3" w:semiHidden="0" w:uiPriority="66" w:unhideWhenUsed="0"/>
-    <w:lsdException w:name="Medium Grid 1 Accent 3" w:semiHidden="0" w:uiPriority="67" w:unhideWhenUsed="0"/>
-    <w:lsdException w:name="Medium Grid 2 Accent 3" w:semiHidden="0" w:uiPriority="68" w:unhideWhenUsed="0"/>
-    <w:lsdException w:name="Medium Grid 3 Accent 3" w:semiHidden="0" w:uiPriority="69" w:unhideWhenUsed="0"/>
-    <w:lsdException w:name="Dark List Accent 3" w:semiHidden="0" w:uiPriority="70" w:unhideWhenUsed="0"/>
-    <w:lsdException w:name="Colorful Shading Accent 3" w:semiHidden="0" w:uiPriority="71" w:unhideWhenUsed="0"/>
-    <w:lsdException w:name="Colorful List Accent 3" w:semiHidden="0" w:uiPriority="72" w:unhideWhenUsed="0"/>
-    <w:lsdException w:name="Colorful Grid Accent 3" w:semiHidden="0" w:uiPriority="73" w:unhideWhenUsed="0"/>
-    <w:lsdException w:name="Light Shading Accent 4" w:semiHidden="0" w:uiPriority="60" w:unhideWhenUsed="0"/>
-    <w:lsdException w:name="Light List Accent 4" w:semiHidden="0" w:uiPriority="61" w:unhideWhenUsed="0"/>
-    <w:lsdException w:name="Light Grid Accent 4" w:semiHidden="0" w:uiPriority="62" w:unhideWhenUsed="0"/>
-    <w:lsdException w:name="Medium Shading 1 Accent 4" w:semiHidden="0" w:uiPriority="63" w:unhideWhenUsed="0"/>
-    <w:lsdException w:name="Medium Shading 2 Accent 4" w:semiHidden="0" w:uiPriority="64" w:unhideWhenUsed="0"/>
-    <w:lsdException w:name="Medium List 1 Accent 4" w:semiHidden="0" w:uiPriority="65" w:unhideWhenUsed="0"/>
-    <w:lsdException w:name="Medium List 2 Accent 4" w:semiHidden="0" w:uiPriority="66" w:unhideWhenUsed="0"/>
-    <w:lsdException w:name="Medium Grid 1 Accent 4" w:semiHidden="0" w:uiPriority="67" w:unhideWhenUsed="0"/>
-    <w:lsdException w:name="Medium Grid 2 Accent 4" w:semiHidden="0" w:uiPriority="68" w:unhideWhenUsed="0"/>
-    <w:lsdException w:name="Medium Grid 3 Accent 4" w:semiHidden="0" w:uiPriority="69" w:unhideWhenUsed="0"/>
-    <w:lsdException w:name="Dark List Accent 4" w:semiHidden="0" w:uiPriority="70" w:unhideWhenUsed="0"/>
-    <w:lsdException w:name="Colorful Shading Accent 4" w:semiHidden="0" w:uiPriority="71" w:unhideWhenUsed="0"/>
-    <w:lsdException w:name="Colorful List Accent 4" w:semiHidden="0" w:uiPriority="72" w:unhideWhenUsed="0"/>
-    <w:lsdException w:name="Colorful Grid Accent 4" w:semiHidden="0" w:uiPriority="73" w:unhideWhenUsed="0"/>
-    <w:lsdException w:name="Light Shading Accent 5" w:semiHidden="0" w:uiPriority="60" w:unhideWhenUsed="0"/>
-    <w:lsdException w:name="Light List Accent 5" w:semiHidden="0" w:uiPriority="61" w:unhideWhenUsed="0"/>
-    <w:lsdException w:name="Light Grid Accent 5" w:semiHidden="0" w:uiPriority="62" w:unhideWhenUsed="0"/>
-    <w:lsdException w:name="Medium Shading 1 Accent 5" w:semiHidden="0" w:uiPriority="63" w:unhideWhenUsed="0"/>
-    <w:lsdException w:name="Medium Shading 2 Accent 5" w:semiHidden="0" w:uiPriority="64" w:unhideWhenUsed="0"/>
-    <w:lsdException w:name="Medium List 1 Accent 5" w:semiHidden="0" w:uiPriority="65" w:unhideWhenUsed="0"/>
-    <w:lsdException w:name="Medium List 2 Accent 5" w:semiHidden="0" w:uiPriority="66" w:unhideWhenUsed="0"/>
-    <w:lsdException w:name="Medium Grid 1 Accent 5" w:semiHidden="0" w:uiPriority="67" w:unhideWhenUsed="0"/>
-    <w:lsdException w:name="Medium Grid 2 Accent 5" w:semiHidden="0" w:uiPriority="68" w:unhideWhenUsed="0"/>
-    <w:lsdException w:name="Medium Grid 3 Accent 5" w:semiHidden="0" w:uiPriority="69" w:unhideWhenUsed="0"/>
-    <w:lsdException w:name="Dark List Accent 5" w:semiHidden="0" w:uiPriority="70" w:unhideWhenUsed="0"/>
-    <w:lsdException w:name="Colorful Shading Accent 5" w:semiHidden="0" w:uiPriority="71" w:unhideWhenUsed="0"/>
-    <w:lsdException w:name="Colorful List Accent 5" w:semiHidden="0" w:uiPriority="72" w:unhideWhenUsed="0"/>
-    <w:lsdException w:name="Colorful Grid Accent 5" w:semiHidden="0" w:uiPriority="73" w:unhideWhenUsed="0"/>
-    <w:lsdException w:name="Light Shading Accent 6" w:semiHidden="0" w:uiPriority="60" w:unhideWhenUsed="0"/>
-    <w:lsdException w:name="Light List Accent 6" w:semiHidden="0" w:uiPriority="61" w:unhideWhenUsed="0"/>
-    <w:lsdException w:name="Light Grid Accent 6" w:semiHidden="0" w:uiPriority="62" w:unhideWhenUsed="0"/>
-    <w:lsdException w:name="Medium Shading 1 Accent 6" w:semiHidden="0" w:uiPriority="63" w:unhideWhenUsed="0"/>
-    <w:lsdException w:name="Medium Shading 2 Accent 6" w:semiHidden="0" w:uiPriority="64" w:unhideWhenUsed="0"/>
-    <w:lsdException w:name="Medium List 1 Accent 6" w:semiHidden="0" w:uiPriority="65" w:unhideWhenUsed="0"/>
-    <w:lsdException w:name="Medium List 2 Accent 6" w:semiHidden="0" w:uiPriority="66" w:unhideWhenUsed="0"/>
-    <w:lsdException w:name="Medium Grid 1 Accent 6" w:semiHidden="0" w:uiPriority="67" w:unhideWhenUsed="0"/>
-    <w:lsdException w:name="Medium Grid 2 Accent 6" w:semiHidden="0" w:uiPriority="68" w:unhideWhenUsed="0"/>
-    <w:lsdException w:name="Medium Grid 3 Accent 6" w:semiHidden="0" w:uiPriority="69" w:unhideWhenUsed="0"/>
-    <w:lsdException w:name="Dark List Accent 6" w:semiHidden="0" w:uiPriority="70" w:unhideWhenUsed="0"/>
-    <w:lsdException w:name="Colorful Shading Accent 6" w:semiHidden="0" w:uiPriority="71" w:unhideWhenUsed="0"/>
-    <w:lsdException w:name="Colorful List Accent 6" w:semiHidden="0" w:uiPriority="72" w:unhideWhenUsed="0"/>
-    <w:lsdException w:name="Colorful Grid Accent 6" w:semiHidden="0" w:uiPriority="73" w:unhideWhenUsed="0"/>
-    <w:lsdException w:name="Subtle Emphasis" w:semiHidden="0" w:uiPriority="19" w:unhideWhenUsed="0" w:qFormat="1"/>
-    <w:lsdException w:name="Intense Emphasis" w:semiHidden="0" w:uiPriority="21" w:unhideWhenUsed="0" w:qFormat="1"/>
-    <w:lsdException w:name="Subtle Reference" w:semiHidden="0" w:uiPriority="31" w:unhideWhenUsed="0" w:qFormat="1"/>
-    <w:lsdException w:name="Intense Reference" w:semiHidden="0" w:uiPriority="32" w:unhideWhenUsed="0" w:qFormat="1"/>
-    <w:lsdException w:name="Book Title" w:semiHidden="0" w:uiPriority="33" w:unhideWhenUsed="0" w:qFormat="1"/>
-    <w:lsdException w:name="Bibliography" w:uiPriority="37"/>
-    <w:lsdException w:name="TOC Heading" w:uiPriority="39" w:qFormat="1"/>
+  <w:latentStyles w:defLockedState="0" w:defUIPriority="99" w:defSemiHidden="0" w:defUnhideWhenUsed="0" w:defQFormat="0" w:count="375">
+    <w:lsdException w:name="Normal" w:uiPriority="0" w:qFormat="1"/>
+    <w:lsdException w:name="heading 1" w:uiPriority="9" w:qFormat="1"/>
+    <w:lsdException w:name="heading 2" w:semiHidden="1" w:uiPriority="9" w:unhideWhenUsed="1" w:qFormat="1"/>
+    <w:lsdException w:name="heading 3" w:semiHidden="1" w:uiPriority="9" w:unhideWhenUsed="1" w:qFormat="1"/>
+    <w:lsdException w:name="heading 4" w:semiHidden="1" w:uiPriority="9" w:unhideWhenUsed="1" w:qFormat="1"/>
+    <w:lsdException w:name="heading 5" w:semiHidden="1" w:uiPriority="9" w:unhideWhenUsed="1" w:qFormat="1"/>
+    <w:lsdException w:name="heading 6" w:semiHidden="1" w:uiPriority="9" w:unhideWhenUsed="1" w:qFormat="1"/>
+    <w:lsdException w:name="heading 7" w:semiHidden="1" w:uiPriority="9" w:unhideWhenUsed="1" w:qFormat="1"/>
+    <w:lsdException w:name="heading 8" w:semiHidden="1" w:uiPriority="9" w:unhideWhenUsed="1" w:qFormat="1"/>
+    <w:lsdException w:name="heading 9" w:semiHidden="1" w:uiPriority="9" w:unhideWhenUsed="1" w:qFormat="1"/>
+    <w:lsdException w:name="index 1" w:semiHidden="1" w:unhideWhenUsed="1"/>
+    <w:lsdException w:name="index 2" w:semiHidden="1" w:unhideWhenUsed="1"/>
+    <w:lsdException w:name="index 3" w:semiHidden="1" w:unhideWhenUsed="1"/>
+    <w:lsdException w:name="index 4" w:semiHidden="1" w:unhideWhenUsed="1"/>
+    <w:lsdException w:name="index 5" w:semiHidden="1" w:unhideWhenUsed="1"/>
+    <w:lsdException w:name="index 6" w:semiHidden="1" w:unhideWhenUsed="1"/>
+    <w:lsdException w:name="index 7" w:semiHidden="1" w:unhideWhenUsed="1"/>
+    <w:lsdException w:name="index 8" w:semiHidden="1" w:unhideWhenUsed="1"/>
+    <w:lsdException w:name="index 9" w:semiHidden="1" w:unhideWhenUsed="1"/>
+    <w:lsdException w:name="toc 1" w:semiHidden="1" w:uiPriority="39" w:unhideWhenUsed="1"/>
+    <w:lsdException w:name="toc 2" w:semiHidden="1" w:uiPriority="39" w:unhideWhenUsed="1"/>
+    <w:lsdException w:name="toc 3" w:semiHidden="1" w:uiPriority="39" w:unhideWhenUsed="1"/>
+    <w:lsdException w:name="toc 4" w:semiHidden="1" w:uiPriority="39" w:unhideWhenUsed="1"/>
+    <w:lsdException w:name="toc 5" w:semiHidden="1" w:uiPriority="39" w:unhideWhenUsed="1"/>
+    <w:lsdException w:name="toc 6" w:semiHidden="1" w:uiPriority="39" w:unhideWhenUsed="1"/>
+    <w:lsdException w:name="toc 7" w:semiHidden="1" w:uiPriority="39" w:unhideWhenUsed="1"/>
+    <w:lsdException w:name="toc 8" w:semiHidden="1" w:uiPriority="39" w:unhideWhenUsed="1"/>
+    <w:lsdException w:name="toc 9" w:semiHidden="1" w:uiPriority="39" w:unhideWhenUsed="1"/>
+    <w:lsdException w:name="Normal Indent" w:semiHidden="1" w:unhideWhenUsed="1"/>
+    <w:lsdException w:name="footnote text" w:semiHidden="1" w:unhideWhenUsed="1"/>
+    <w:lsdException w:name="annotation text" w:semiHidden="1" w:unhideWhenUsed="1"/>
+    <w:lsdException w:name="header" w:semiHidden="1" w:unhideWhenUsed="1"/>
+    <w:lsdException w:name="footer" w:semiHidden="1" w:unhideWhenUsed="1"/>
+    <w:lsdException w:name="index heading" w:semiHidden="1" w:unhideWhenUsed="1"/>
+    <w:lsdException w:name="caption" w:semiHidden="1" w:uiPriority="35" w:unhideWhenUsed="1" w:qFormat="1"/>
+    <w:lsdException w:name="table of figures" w:semiHidden="1" w:unhideWhenUsed="1"/>
+    <w:lsdException w:name="envelope address" w:semiHidden="1" w:unhideWhenUsed="1"/>
+    <w:lsdException w:name="envelope return" w:semiHidden="1" w:unhideWhenUsed="1"/>
+    <w:lsdException w:name="footnote reference" w:semiHidden="1" w:unhideWhenUsed="1"/>
+    <w:lsdException w:name="annotation reference" w:semiHidden="1" w:unhideWhenUsed="1"/>
+    <w:lsdException w:name="line number" w:semiHidden="1" w:unhideWhenUsed="1"/>
+    <w:lsdException w:name="page number" w:semiHidden="1" w:unhideWhenUsed="1"/>
+    <w:lsdException w:name="endnote reference" w:semiHidden="1" w:unhideWhenUsed="1"/>
+    <w:lsdException w:name="endnote text" w:semiHidden="1" w:unhideWhenUsed="1"/>
+    <w:lsdException w:name="table of authorities" w:semiHidden="1" w:unhideWhenUsed="1"/>
+    <w:lsdException w:name="macro" w:semiHidden="1" w:unhideWhenUsed="1"/>
+    <w:lsdException w:name="toa heading" w:semiHidden="1" w:unhideWhenUsed="1"/>
+    <w:lsdException w:name="List" w:semiHidden="1" w:unhideWhenUsed="1"/>
+    <w:lsdException w:name="List Bullet" w:semiHidden="1" w:unhideWhenUsed="1"/>
+    <w:lsdException w:name="List Number" w:semiHidden="1" w:unhideWhenUsed="1"/>
+    <w:lsdException w:name="List 2" w:semiHidden="1" w:unhideWhenUsed="1"/>
+    <w:lsdException w:name="List 3" w:semiHidden="1" w:unhideWhenUsed="1"/>
+    <w:lsdException w:name="List 4" w:semiHidden="1" w:unhideWhenUsed="1"/>
+    <w:lsdException w:name="List 5" w:semiHidden="1" w:unhideWhenUsed="1"/>
+    <w:lsdException w:name="List Bullet 2" w:semiHidden="1" w:unhideWhenUsed="1"/>
+    <w:lsdException w:name="List Bullet 3" w:semiHidden="1" w:unhideWhenUsed="1"/>
+    <w:lsdException w:name="List Bullet 4" w:semiHidden="1" w:unhideWhenUsed="1"/>
+    <w:lsdException w:name="List Bullet 5" w:semiHidden="1" w:unhideWhenUsed="1"/>
+    <w:lsdException w:name="List Number 2" w:semiHidden="1" w:unhideWhenUsed="1"/>
+    <w:lsdException w:name="List Number 3" w:semiHidden="1" w:unhideWhenUsed="1"/>
+    <w:lsdException w:name="List Number 4" w:semiHidden="1" w:unhideWhenUsed="1"/>
+    <w:lsdException w:name="List Number 5" w:semiHidden="1" w:unhideWhenUsed="1"/>
+    <w:lsdException w:name="Title" w:uiPriority="10" w:qFormat="1"/>
+    <w:lsdException w:name="Closing" w:semiHidden="1" w:unhideWhenUsed="1"/>
+    <w:lsdException w:name="Signature" w:semiHidden="1" w:unhideWhenUsed="1"/>
+    <w:lsdException w:name="Default Paragraph Font" w:semiHidden="1" w:uiPriority="1" w:unhideWhenUsed="1"/>
+    <w:lsdException w:name="Body Text" w:semiHidden="1" w:unhideWhenUsed="1"/>
+    <w:lsdException w:name="Body Text Indent" w:semiHidden="1" w:unhideWhenUsed="1"/>
+    <w:lsdException w:name="List Continue" w:semiHidden="1" w:unhideWhenUsed="1"/>
+    <w:lsdException w:name="List Continue 2" w:semiHidden="1" w:unhideWhenUsed="1"/>
+    <w:lsdException w:name="List Continue 3" w:semiHidden="1" w:unhideWhenUsed="1"/>
+    <w:lsdException w:name="List Continue 4" w:semiHidden="1" w:unhideWhenUsed="1"/>
+    <w:lsdException w:name="List Continue 5" w:semiHidden="1" w:unhideWhenUsed="1"/>
+    <w:lsdException w:name="Message Header" w:semiHidden="1" w:unhideWhenUsed="1"/>
+    <w:lsdException w:name="Subtitle" w:uiPriority="11" w:qFormat="1"/>
+    <w:lsdException w:name="Salutation" w:semiHidden="1" w:unhideWhenUsed="1"/>
+    <w:lsdException w:name="Date" w:semiHidden="1" w:unhideWhenUsed="1"/>
+    <w:lsdException w:name="Body Text First Indent" w:semiHidden="1" w:unhideWhenUsed="1"/>
+    <w:lsdException w:name="Body Text First Indent 2" w:semiHidden="1" w:unhideWhenUsed="1"/>
+    <w:lsdException w:name="Note Heading" w:semiHidden="1" w:unhideWhenUsed="1"/>
+    <w:lsdException w:name="Body Text 2" w:semiHidden="1" w:unhideWhenUsed="1"/>
+    <w:lsdException w:name="Body Text 3" w:semiHidden="1" w:unhideWhenUsed="1"/>
+    <w:lsdException w:name="Body Text Indent 2" w:semiHidden="1" w:unhideWhenUsed="1"/>
+    <w:lsdException w:name="Body Text Indent 3" w:semiHidden="1" w:unhideWhenUsed="1"/>
+    <w:lsdException w:name="Block Text" w:semiHidden="1" w:unhideWhenUsed="1"/>
+    <w:lsdException w:name="Hyperlink" w:semiHidden="1" w:unhideWhenUsed="1"/>
+    <w:lsdException w:name="FollowedHyperlink" w:semiHidden="1" w:unhideWhenUsed="1"/>
+    <w:lsdException w:name="Strong" w:uiPriority="22" w:qFormat="1"/>
+    <w:lsdException w:name="Emphasis" w:uiPriority="20" w:qFormat="1"/>
+    <w:lsdException w:name="Document Map" w:semiHidden="1" w:unhideWhenUsed="1"/>
+    <w:lsdException w:name="Plain Text" w:semiHidden="1" w:unhideWhenUsed="1"/>
+    <w:lsdException w:name="E-mail Signature" w:semiHidden="1" w:unhideWhenUsed="1"/>
+    <w:lsdException w:name="HTML Top of Form" w:semiHidden="1" w:unhideWhenUsed="1"/>
+    <w:lsdException w:name="HTML Bottom of Form" w:semiHidden="1" w:unhideWhenUsed="1"/>
+    <w:lsdException w:name="Normal (Web)" w:semiHidden="1" w:unhideWhenUsed="1"/>
+    <w:lsdException w:name="HTML Acronym" w:semiHidden="1" w:unhideWhenUsed="1"/>
+    <w:lsdException w:name="HTML Address" w:semiHidden="1" w:unhideWhenUsed="1"/>
+    <w:lsdException w:name="HTML Cite" w:semiHidden="1" w:unhideWhenUsed="1"/>
+    <w:lsdException w:name="HTML Code" w:semiHidden="1" w:unhideWhenUsed="1"/>
+    <w:lsdException w:name="HTML Definition" w:semiHidden="1" w:unhideWhenUsed="1"/>
+    <w:lsdException w:name="HTML Keyboard" w:semiHidden="1" w:unhideWhenUsed="1"/>
+    <w:lsdException w:name="HTML Preformatted" w:semiHidden="1" w:unhideWhenUsed="1"/>
+    <w:lsdException w:name="HTML Sample" w:semiHidden="1" w:unhideWhenUsed="1"/>
+    <w:lsdException w:name="HTML Typewriter" w:semiHidden="1" w:unhideWhenUsed="1"/>
+    <w:lsdException w:name="HTML Variable" w:semiHidden="1" w:unhideWhenUsed="1"/>
+    <w:lsdException w:name="Normal Table" w:semiHidden="1" w:unhideWhenUsed="1"/>
+    <w:lsdException w:name="annotation subject" w:semiHidden="1" w:unhideWhenUsed="1"/>
+    <w:lsdException w:name="No List" w:semiHidden="1" w:unhideWhenUsed="1"/>
+    <w:lsdException w:name="Outline List 1" w:semiHidden="1" w:unhideWhenUsed="1"/>
+    <w:lsdException w:name="Outline List 2" w:semiHidden="1" w:unhideWhenUsed="1"/>
+    <w:lsdException w:name="Outline List 3" w:semiHidden="1" w:unhideWhenUsed="1"/>
+    <w:lsdException w:name="Table Simple 1" w:semiHidden="1" w:unhideWhenUsed="1"/>
+    <w:lsdException w:name="Table Simple 2" w:semiHidden="1" w:unhideWhenUsed="1"/>
+    <w:lsdException w:name="Table Simple 3" w:semiHidden="1" w:unhideWhenUsed="1"/>
+    <w:lsdException w:name="Table Classic 1" w:semiHidden="1" w:unhideWhenUsed="1"/>
+    <w:lsdException w:name="Table Classic 2" w:semiHidden="1" w:unhideWhenUsed="1"/>
+    <w:lsdException w:name="Table Classic 3" w:semiHidden="1" w:unhideWhenUsed="1"/>
+    <w:lsdException w:name="Table Classic 4" w:semiHidden="1" w:unhideWhenUsed="1"/>
+    <w:lsdException w:name="Table Colorful 1" w:semiHidden="1" w:unhideWhenUsed="1"/>
+    <w:lsdException w:name="Table Colorful 2" w:semiHidden="1" w:unhideWhenUsed="1"/>
+    <w:lsdException w:name="Table Colorful 3" w:semiHidden="1" w:unhideWhenUsed="1"/>
+    <w:lsdException w:name="Table Columns 1" w:semiHidden="1" w:unhideWhenUsed="1"/>
+    <w:lsdException w:name="Table Columns 2" w:semiHidden="1" w:unhideWhenUsed="1"/>
+    <w:lsdException w:name="Table Columns 3" w:semiHidden="1" w:unhideWhenUsed="1"/>
+    <w:lsdException w:name="Table Columns 4" w:semiHidden="1" w:unhideWhenUsed="1"/>
+    <w:lsdException w:name="Table Columns 5" w:semiHidden="1" w:unhideWhenUsed="1"/>
+    <w:lsdException w:name="Table Grid 1" w:semiHidden="1" w:unhideWhenUsed="1"/>
+    <w:lsdException w:name="Table Grid 2" w:semiHidden="1" w:unhideWhenUsed="1"/>
+    <w:lsdException w:name="Table Grid 3" w:semiHidden="1" w:unhideWhenUsed="1"/>
+    <w:lsdException w:name="Table Grid 4" w:semiHidden="1" w:unhideWhenUsed="1"/>
+    <w:lsdException w:name="Table Grid 5" w:semiHidden="1" w:unhideWhenUsed="1"/>
+    <w:lsdException w:name="Table Grid 6" w:semiHidden="1" w:unhideWhenUsed="1"/>
+    <w:lsdException w:name="Table Grid 7" w:semiHidden="1" w:unhideWhenUsed="1"/>
+    <w:lsdException w:name="Table Grid 8" w:semiHidden="1" w:unhideWhenUsed="1"/>
+    <w:lsdException w:name="Table List 1" w:semiHidden="1" w:unhideWhenUsed="1"/>
+    <w:lsdException w:name="Table List 2" w:semiHidden="1" w:unhideWhenUsed="1"/>
+    <w:lsdException w:name="Table List 3" w:semiHidden="1" w:unhideWhenUsed="1"/>
+    <w:lsdException w:name="Table List 4" w:semiHidden="1" w:unhideWhenUsed="1"/>
+    <w:lsdException w:name="Table List 5" w:semiHidden="1" w:unhideWhenUsed="1"/>
+    <w:lsdException w:name="Table List 6" w:semiHidden="1" w:unhideWhenUsed="1"/>
+    <w:lsdException w:name="Table List 7" w:semiHidden="1" w:unhideWhenUsed="1"/>
+    <w:lsdException w:name="Table List 8" w:semiHidden="1" w:unhideWhenUsed="1"/>
+    <w:lsdException w:name="Table 3D effects 1" w:semiHidden="1" w:unhideWhenUsed="1"/>
+    <w:lsdException w:name="Table 3D effects 2" w:semiHidden="1" w:unhideWhenUsed="1"/>
+    <w:lsdException w:name="Table 3D effects 3" w:semiHidden="1" w:unhideWhenUsed="1"/>
+    <w:lsdException w:name="Table Contemporary" w:semiHidden="1" w:unhideWhenUsed="1"/>
+    <w:lsdException w:name="Table Elegant" w:semiHidden="1" w:unhideWhenUsed="1"/>
+    <w:lsdException w:name="Table Professional" w:semiHidden="1" w:unhideWhenUsed="1"/>
+    <w:lsdException w:name="Table Subtle 1" w:semiHidden="1" w:unhideWhenUsed="1"/>
+    <w:lsdException w:name="Table Subtle 2" w:semiHidden="1" w:unhideWhenUsed="1"/>
+    <w:lsdException w:name="Table Web 1" w:semiHidden="1" w:unhideWhenUsed="1"/>
+    <w:lsdException w:name="Table Web 2" w:semiHidden="1" w:unhideWhenUsed="1"/>
+    <w:lsdException w:name="Table Web 3" w:semiHidden="1" w:unhideWhenUsed="1"/>
+    <w:lsdException w:name="Balloon Text" w:semiHidden="1" w:unhideWhenUsed="1"/>
+    <w:lsdException w:name="Table Grid" w:uiPriority="59"/>
+    <w:lsdException w:name="Table Theme" w:semiHidden="1" w:unhideWhenUsed="1"/>
+    <w:lsdException w:name="Placeholder Text" w:semiHidden="1"/>
+    <w:lsdException w:name="No Spacing" w:uiPriority="1" w:qFormat="1"/>
+    <w:lsdException w:name="Light Shading" w:uiPriority="60"/>
+    <w:lsdException w:name="Light List" w:uiPriority="61"/>
+    <w:lsdException w:name="Light Grid" w:uiPriority="62"/>
+    <w:lsdException w:name="Medium Shading 1" w:uiPriority="63"/>
+    <w:lsdException w:name="Medium Shading 2" w:uiPriority="64"/>
+    <w:lsdException w:name="Medium List 1" w:uiPriority="65"/>
+    <w:lsdException w:name="Medium List 2" w:uiPriority="66"/>
+    <w:lsdException w:name="Medium Grid 1" w:uiPriority="67"/>
+    <w:lsdException w:name="Medium Grid 2" w:uiPriority="68"/>
+    <w:lsdException w:name="Medium Grid 3" w:uiPriority="69"/>
+    <w:lsdException w:name="Dark List" w:uiPriority="70"/>
+    <w:lsdException w:name="Colorful Shading" w:uiPriority="71"/>
+    <w:lsdException w:name="Colorful List" w:uiPriority="72"/>
+    <w:lsdException w:name="Colorful Grid" w:uiPriority="73"/>
+    <w:lsdException w:name="Light Shading Accent 1" w:uiPriority="60"/>
+    <w:lsdException w:name="Light List Accent 1" w:uiPriority="61"/>
+    <w:lsdException w:name="Light Grid Accent 1" w:uiPriority="62"/>
+    <w:lsdException w:name="Medium Shading 1 Accent 1" w:uiPriority="63"/>
+    <w:lsdException w:name="Medium Shading 2 Accent 1" w:uiPriority="64"/>
+    <w:lsdException w:name="Medium List 1 Accent 1" w:uiPriority="65"/>
+    <w:lsdException w:name="Revision" w:semiHidden="1"/>
+    <w:lsdException w:name="List Paragraph" w:uiPriority="34" w:qFormat="1"/>
+    <w:lsdException w:name="Quote" w:uiPriority="29" w:qFormat="1"/>
+    <w:lsdException w:name="Intense Quote" w:uiPriority="30" w:qFormat="1"/>
+    <w:lsdException w:name="Medium List 2 Accent 1" w:uiPriority="66"/>
+    <w:lsdException w:name="Medium Grid 1 Accent 1" w:uiPriority="67"/>
+    <w:lsdException w:name="Medium Grid 2 Accent 1" w:uiPriority="68"/>
+    <w:lsdException w:name="Medium Grid 3 Accent 1" w:uiPriority="69"/>
+    <w:lsdException w:name="Dark List Accent 1" w:uiPriority="70"/>
+    <w:lsdException w:name="Colorful Shading Accent 1" w:uiPriority="71"/>
+    <w:lsdException w:name="Colorful List Accent 1" w:uiPriority="72"/>
+    <w:lsdException w:name="Colorful Grid Accent 1" w:uiPriority="73"/>
+    <w:lsdException w:name="Light Shading Accent 2" w:uiPriority="60"/>
+    <w:lsdException w:name="Light List Accent 2" w:uiPriority="61"/>
+    <w:lsdException w:name="Light Grid Accent 2" w:uiPriority="62"/>
+    <w:lsdException w:name="Medium Shading 1 Accent 2" w:uiPriority="63"/>
+    <w:lsdException w:name="Medium Shading 2 Accent 2" w:uiPriority="64"/>
+    <w:lsdException w:name="Medium List 1 Accent 2" w:uiPriority="65"/>
+    <w:lsdException w:name="Medium List 2 Accent 2" w:uiPriority="66"/>
+    <w:lsdException w:name="Medium Grid 1 Accent 2" w:uiPriority="67"/>
+    <w:lsdException w:name="Medium Grid 2 Accent 2" w:uiPriority="68"/>
+    <w:lsdException w:name="Medium Grid 3 Accent 2" w:uiPriority="69"/>
+    <w:lsdException w:name="Dark List Accent 2" w:uiPriority="70"/>
+    <w:lsdException w:name="Colorful Shading Accent 2" w:uiPriority="71"/>
+    <w:lsdException w:name="Colorful List Accent 2" w:uiPriority="72"/>
+    <w:lsdException w:name="Colorful Grid Accent 2" w:uiPriority="73"/>
+    <w:lsdException w:name="Light Shading Accent 3" w:uiPriority="60"/>
+    <w:lsdException w:name="Light List Accent 3" w:uiPriority="61"/>
+    <w:lsdException w:name="Light Grid Accent 3" w:uiPriority="62"/>
+    <w:lsdException w:name="Medium Shading 1 Accent 3" w:uiPriority="63"/>
+    <w:lsdException w:name="Medium Shading 2 Accent 3" w:uiPriority="64"/>
+    <w:lsdException w:name="Medium List 1 Accent 3" w:uiPriority="65"/>
+    <w:lsdException w:name="Medium List 2 Accent 3" w:uiPriority="66"/>
+    <w:lsdException w:name="Medium Grid 1 Accent 3" w:uiPriority="67"/>
+    <w:lsdException w:name="Medium Grid 2 Accent 3" w:uiPriority="68"/>
+    <w:lsdException w:name="Medium Grid 3 Accent 3" w:uiPriority="69"/>
+    <w:lsdException w:name="Dark List Accent 3" w:uiPriority="70"/>
+    <w:lsdException w:name="Colorful Shading Accent 3" w:uiPriority="71"/>
+    <w:lsdException w:name="Colorful List Accent 3" w:uiPriority="72"/>
+    <w:lsdException w:name="Colorful Grid Accent 3" w:uiPriority="73"/>
+    <w:lsdException w:name="Light Shading Accent 4" w:uiPriority="60"/>
+    <w:lsdException w:name="Light List Accent 4" w:uiPriority="61"/>
+    <w:lsdException w:name="Light Grid Accent 4" w:uiPriority="62"/>
+    <w:lsdException w:name="Medium Shading 1 Accent 4" w:uiPriority="63"/>
+    <w:lsdException w:name="Medium Shading 2 Accent 4" w:uiPriority="64"/>
+    <w:lsdException w:name="Medium List 1 Accent 4" w:uiPriority="65"/>
+    <w:lsdException w:name="Medium List 2 Accent 4" w:uiPriority="66"/>
+    <w:lsdException w:name="Medium Grid 1 Accent 4" w:uiPriority="67"/>
+    <w:lsdException w:name="Medium Grid 2 Accent 4" w:uiPriority="68"/>
+    <w:lsdException w:name="Medium Grid 3 Accent 4" w:uiPriority="69"/>
+    <w:lsdException w:name="Dark List Accent 4" w:uiPriority="70"/>
+    <w:lsdException w:name="Colorful Shading Accent 4" w:uiPriority="71"/>
+    <w:lsdException w:name="Colorful List Accent 4" w:uiPriority="72"/>
+    <w:lsdException w:name="Colorful Grid Accent 4" w:uiPriority="73"/>
+    <w:lsdException w:name="Light Shading Accent 5" w:uiPriority="60"/>
+    <w:lsdException w:name="Light List Accent 5" w:uiPriority="61"/>
+    <w:lsdException w:name="Light Grid Accent 5" w:uiPriority="62"/>
+    <w:lsdException w:name="Medium Shading 1 Accent 5" w:uiPriority="63"/>
+    <w:lsdException w:name="Medium Shading 2 Accent 5" w:uiPriority="64"/>
+    <w:lsdException w:name="Medium List 1 Accent 5" w:uiPriority="65"/>
+    <w:lsdException w:name="Medium List 2 Accent 5" w:uiPriority="66"/>
+    <w:lsdException w:name="Medium Grid 1 Accent 5" w:uiPriority="67"/>
+    <w:lsdException w:name="Medium Grid 2 Accent 5" w:uiPriority="68"/>
+    <w:lsdException w:name="Medium Grid 3 Accent 5" w:uiPriority="69"/>
+    <w:lsdException w:name="Dark List Accent 5" w:uiPriority="70"/>
+    <w:lsdException w:name="Colorful Shading Accent 5" w:uiPriority="71"/>
+    <w:lsdException w:name="Colorful List Accent 5" w:uiPriority="72"/>
+    <w:lsdException w:name="Colorful Grid Accent 5" w:uiPriority="73"/>
+    <w:lsdException w:name="Light Shading Accent 6" w:uiPriority="60"/>
+    <w:lsdException w:name="Light List Accent 6" w:uiPriority="61"/>
+    <w:lsdException w:name="Light Grid Accent 6" w:uiPriority="62"/>
+    <w:lsdException w:name="Medium Shading 1 Accent 6" w:uiPriority="63"/>
+    <w:lsdException w:name="Medium Shading 2 Accent 6" w:uiPriority="64"/>
+    <w:lsdException w:name="Medium List 1 Accent 6" w:uiPriority="65"/>
+    <w:lsdException w:name="Medium List 2 Accent 6" w:uiPriority="66"/>
+    <w:lsdException w:name="Medium Grid 1 Accent 6" w:uiPriority="67"/>
+    <w:lsdException w:name="Medium Grid 2 Accent 6" w:uiPriority="68"/>
+    <w:lsdException w:name="Medium Grid 3 Accent 6" w:uiPriority="69"/>
+    <w:lsdException w:name="Dark List Accent 6" w:uiPriority="70"/>
+    <w:lsdException w:name="Colorful Shading Accent 6" w:uiPriority="71"/>
+    <w:lsdException w:name="Colorful List Accent 6" w:uiPriority="72"/>
+    <w:lsdException w:name="Colorful Grid Accent 6" w:uiPriority="73"/>
+    <w:lsdException w:name="Subtle Emphasis" w:uiPriority="19" w:qFormat="1"/>
+    <w:lsdException w:name="Intense Emphasis" w:uiPriority="21" w:qFormat="1"/>
+    <w:lsdException w:name="Subtle Reference" w:uiPriority="31" w:qFormat="1"/>
+    <w:lsdException w:name="Intense Reference" w:uiPriority="32" w:qFormat="1"/>
+    <w:lsdException w:name="Book Title" w:uiPriority="33" w:qFormat="1"/>
+    <w:lsdException w:name="Bibliography" w:semiHidden="1" w:uiPriority="37" w:unhideWhenUsed="1"/>
+    <w:lsdException w:name="TOC Heading" w:semiHidden="1" w:uiPriority="39" w:unhideWhenUsed="1" w:qFormat="1"/>
+    <w:lsdException w:name="Grid Table Light" w:semiHidden="1" w:unhideWhenUsed="1"/>
+    <w:lsdException w:name="Grid Table 1 Light" w:semiHidden="1" w:unhideWhenUsed="1"/>
+    <w:lsdException w:name="Grid Table 2" w:semiHidden="1" w:unhideWhenUsed="1"/>
+    <w:lsdException w:name="Grid Table 3" w:semiHidden="1" w:unhideWhenUsed="1"/>
+    <w:lsdException w:name="Grid Table 4" w:uiPriority="49"/>
+    <w:lsdException w:name="Grid Table 5 Dark" w:uiPriority="50"/>
+    <w:lsdException w:name="Grid Table 6 Colorful" w:uiPriority="51"/>
+    <w:lsdException w:name="Grid Table 7 Colorful" w:uiPriority="52"/>
+    <w:lsdException w:name="Grid Table 1 Light Accent 1" w:uiPriority="46"/>
+    <w:lsdException w:name="Grid Table 2 Accent 1" w:uiPriority="47"/>
+    <w:lsdException w:name="Grid Table 3 Accent 1" w:uiPriority="48"/>
+    <w:lsdException w:name="Grid Table 4 Accent 1" w:uiPriority="49"/>
+    <w:lsdException w:name="Grid Table 5 Dark Accent 1" w:uiPriority="50"/>
+    <w:lsdException w:name="Grid Table 6 Colorful Accent 1" w:uiPriority="51"/>
+    <w:lsdException w:name="Grid Table 7 Colorful Accent 1" w:uiPriority="52"/>
+    <w:lsdException w:name="Grid Table 1 Light Accent 2" w:uiPriority="46"/>
+    <w:lsdException w:name="Grid Table 2 Accent 2" w:uiPriority="47"/>
+    <w:lsdException w:name="Grid Table 3 Accent 2" w:uiPriority="48"/>
+    <w:lsdException w:name="Grid Table 4 Accent 2" w:uiPriority="49"/>
+    <w:lsdException w:name="Grid Table 5 Dark Accent 2" w:uiPriority="50"/>
+    <w:lsdException w:name="Grid Table 6 Colorful Accent 2" w:uiPriority="51"/>
+    <w:lsdException w:name="Grid Table 7 Colorful Accent 2" w:uiPriority="52"/>
+    <w:lsdException w:name="Grid Table 1 Light Accent 3" w:uiPriority="46"/>
+    <w:lsdException w:name="Grid Table 2 Accent 3" w:uiPriority="47"/>
+    <w:lsdException w:name="Grid Table 3 Accent 3" w:uiPriority="48"/>
+    <w:lsdException w:name="Grid Table 4 Accent 3" w:uiPriority="49"/>
+    <w:lsdException w:name="Grid Table 5 Dark Accent 3" w:uiPriority="50"/>
+    <w:lsdException w:name="Grid Table 6 Colorful Accent 3" w:uiPriority="51"/>
+    <w:lsdException w:name="Grid Table 7 Colorful Accent 3" w:uiPriority="52"/>
+    <w:lsdException w:name="Grid Table 1 Light Accent 4" w:uiPriority="46"/>
+    <w:lsdException w:name="Grid Table 2 Accent 4" w:uiPriority="47"/>
+    <w:lsdException w:name="Grid Table 3 Accent 4" w:uiPriority="48"/>
+    <w:lsdException w:name="Grid Table 4 Accent 4" w:uiPriority="49"/>
+    <w:lsdException w:name="Grid Table 5 Dark Accent 4" w:uiPriority="50"/>
+    <w:lsdException w:name="Grid Table 6 Colorful Accent 4" w:uiPriority="51"/>
+    <w:lsdException w:name="Grid Table 7 Colorful Accent 4" w:uiPriority="52"/>
+    <w:lsdException w:name="Grid Table 1 Light Accent 5" w:uiPriority="46"/>
+    <w:lsdException w:name="Grid Table 2 Accent 5" w:uiPriority="47"/>
+    <w:lsdException w:name="Grid Table 3 Accent 5" w:uiPriority="48"/>
+    <w:lsdException w:name="Grid Table 4 Accent 5" w:uiPriority="49"/>
+    <w:lsdException w:name="Grid Table 5 Dark Accent 5" w:uiPriority="50"/>
+    <w:lsdException w:name="Grid Table 6 Colorful Accent 5" w:uiPriority="51"/>
+    <w:lsdException w:name="Grid Table 7 Colorful Accent 5" w:uiPriority="52"/>
+    <w:lsdException w:name="Grid Table 1 Light Accent 6" w:uiPriority="46"/>
+    <w:lsdException w:name="Grid Table 2 Accent 6" w:uiPriority="47"/>
+    <w:lsdException w:name="Grid Table 3 Accent 6" w:uiPriority="48"/>
+    <w:lsdException w:name="Grid Table 4 Accent 6" w:uiPriority="49"/>
+    <w:lsdException w:name="Grid Table 5 Dark Accent 6" w:uiPriority="50"/>
+    <w:lsdException w:name="Grid Table 6 Colorful Accent 6" w:uiPriority="51"/>
+    <w:lsdException w:name="Grid Table 7 Colorful Accent 6" w:uiPriority="52"/>
+    <w:lsdException w:name="List Table 1 Light" w:uiPriority="46"/>
+    <w:lsdException w:name="List Table 2" w:uiPriority="47"/>
+    <w:lsdException w:name="List Table 3" w:uiPriority="48"/>
+    <w:lsdException w:name="List Table 4" w:uiPriority="49"/>
+    <w:lsdException w:name="List Table 5 Dark" w:uiPriority="50"/>
+    <w:lsdException w:name="List Table 6 Colorful" w:uiPriority="51"/>
+    <w:lsdException w:name="List Table 7 Colorful" w:uiPriority="52"/>
+    <w:lsdException w:name="List Table 1 Light Accent 1" w:uiPriority="46"/>
+    <w:lsdException w:name="List Table 2 Accent 1" w:uiPriority="47"/>
+    <w:lsdException w:name="List Table 3 Accent 1" w:uiPriority="48"/>
+    <w:lsdException w:name="List Table 4 Accent 1" w:uiPriority="49"/>
+    <w:lsdException w:name="List Table 5 Dark Accent 1" w:uiPriority="50"/>
+    <w:lsdException w:name="List Table 6 Colorful Accent 1" w:uiPriority="51"/>
+    <w:lsdException w:name="List Table 7 Colorful Accent 1" w:uiPriority="52"/>
+    <w:lsdException w:name="List Table 1 Light Accent 2" w:uiPriority="46"/>
+    <w:lsdException w:name="List Table 2 Accent 2" w:uiPriority="47"/>
+    <w:lsdException w:name="List Table 3 Accent 2" w:uiPriority="48"/>
+    <w:lsdException w:name="List Table 4 Accent 2" w:uiPriority="49"/>
+    <w:lsdException w:name="List Table 5 Dark Accent 2" w:uiPriority="50"/>
+    <w:lsdException w:name="List Table 6 Colorful Accent 2" w:uiPriority="51"/>
+    <w:lsdException w:name="List Table 7 Colorful Accent 2" w:uiPriority="52"/>
+    <w:lsdException w:name="List Table 1 Light Accent 3" w:uiPriority="46"/>
+    <w:lsdException w:name="List Table 2 Accent 3" w:uiPriority="47"/>
+    <w:lsdException w:name="List Table 3 Accent 3" w:uiPriority="48"/>
+    <w:lsdException w:name="List Table 4 Accent 3" w:uiPriority="49"/>
+    <w:lsdException w:name="List Table 5 Dark Accent 3" w:uiPriority="50"/>
+    <w:lsdException w:name="List Table 6 Colorful Accent 3" w:uiPriority="51"/>
+    <w:lsdException w:name="List Table 7 Colorful Accent 3" w:uiPriority="52"/>
+    <w:lsdException w:name="List Table 1 Light Accent 4" w:uiPriority="46"/>
+    <w:lsdException w:name="List Table 2 Accent 4" w:uiPriority="47"/>
+    <w:lsdException w:name="List Table 3 Accent 4" w:uiPriority="48"/>
+    <w:lsdException w:name="List Table 4 Accent 4" w:uiPriority="49"/>
+    <w:lsdException w:name="List Table 5 Dark Accent 4" w:uiPriority="50"/>
+    <w:lsdException w:name="List Table 6 Colorful Accent 4" w:uiPriority="51"/>
+    <w:lsdException w:name="List Table 7 Colorful Accent 4" w:uiPriority="52"/>
+    <w:lsdException w:name="List Table 1 Light Accent 5" w:uiPriority="46"/>
+    <w:lsdException w:name="List Table 2 Accent 5" w:uiPriority="47"/>
+    <w:lsdException w:name="List Table 3 Accent 5" w:uiPriority="48"/>
+    <w:lsdException w:name="List Table 4 Accent 5" w:uiPriority="49"/>
+    <w:lsdException w:name="List Table 5 Dark Accent 5" w:uiPriority="50"/>
+    <w:lsdException w:name="List Table 6 Colorful Accent 5" w:uiPriority="51"/>
+    <w:lsdException w:name="List Table 7 Colorful Accent 5" w:uiPriority="52"/>
+    <w:lsdException w:name="List Table 1 Light Accent 6" w:uiPriority="46"/>
+    <w:lsdException w:name="List Table 2 Accent 6" w:uiPriority="47"/>
+    <w:lsdException w:name="List Table 3 Accent 6" w:uiPriority="48"/>
+    <w:lsdException w:name="List Table 4 Accent 6" w:uiPriority="49"/>
+    <w:lsdException w:name="List Table 5 Dark Accent 6" w:uiPriority="50"/>
+    <w:lsdException w:name="List Table 6 Colorful Accent 6" w:uiPriority="51"/>
+    <w:lsdException w:name="List Table 7 Colorful Accent 6" w:uiPriority="52"/>
+    <w:lsdException w:name="Mention" w:semiHidden="1" w:unhideWhenUsed="1"/>
+    <w:lsdException w:name="Smart Hyperlink" w:semiHidden="1" w:unhideWhenUsed="1"/>
+    <w:lsdException w:name="Hashtag" w:semiHidden="1" w:unhideWhenUsed="1"/>
+    <w:lsdException w:name="Unresolved Mention" w:semiHidden="1" w:unhideWhenUsed="1"/>
   </w:latentStyles>
   <w:style w:type="paragraph" w:default="1" w:styleId="Normal">
     <w:name w:val="Normal"/>
@@ -1021,257 +1409,6 @@
   <w:style w:type="character" w:default="1" w:styleId="DefaultParagraphFont">
     <w:name w:val="Default Paragraph Font"/>
     <w:uiPriority w:val="1"/>
-    <w:semiHidden/>
-    <w:unhideWhenUsed/>
-  </w:style>
-  <w:style w:type="table" w:default="1" w:styleId="TableNormal">
-    <w:name w:val="Normal Table"/>
-    <w:uiPriority w:val="99"/>
-    <w:semiHidden/>
-    <w:unhideWhenUsed/>
-    <w:tblPr>
-      <w:tblInd w:w="0" w:type="dxa"/>
-      <w:tblCellMar>
-        <w:top w:w="0" w:type="dxa"/>
-        <w:left w:w="108" w:type="dxa"/>
-        <w:bottom w:w="0" w:type="dxa"/>
-        <w:right w:w="108" w:type="dxa"/>
-      </w:tblCellMar>
-    </w:tblPr>
-  </w:style>
-  <w:style w:type="numbering" w:default="1" w:styleId="NoList">
-    <w:name w:val="No List"/>
-    <w:uiPriority w:val="99"/>
-    <w:semiHidden/>
-    <w:unhideWhenUsed/>
-  </w:style>
-  <w:style w:type="paragraph" w:styleId="Header">
-    <w:name w:val="header"/>
-    <w:basedOn w:val="Normal"/>
-    <w:link w:val="HeaderChar"/>
-    <w:uiPriority w:val="99"/>
-    <w:semiHidden/>
-    <w:unhideWhenUsed/>
-    <w:rsid w:val="001E7405"/>
-    <w:pPr>
-      <w:tabs>
-        <w:tab w:val="center" w:pos="4252"/>
-        <w:tab w:val="right" w:pos="8504"/>
-      </w:tabs>
-      <w:snapToGrid w:val="0"/>
-    </w:pPr>
-  </w:style>
-  <w:style w:type="character" w:customStyle="1" w:styleId="HeaderChar">
-    <w:name w:val="Header Char"/>
-    <w:basedOn w:val="DefaultParagraphFont"/>
-    <w:link w:val="Header"/>
-    <w:uiPriority w:val="99"/>
-    <w:semiHidden/>
-    <w:rsid w:val="001E7405"/>
-  </w:style>
-  <w:style w:type="paragraph" w:styleId="Footer">
-    <w:name w:val="footer"/>
-    <w:basedOn w:val="Normal"/>
-    <w:link w:val="FooterChar"/>
-    <w:uiPriority w:val="99"/>
-    <w:semiHidden/>
-    <w:unhideWhenUsed/>
-    <w:rsid w:val="001E7405"/>
-    <w:pPr>
-      <w:tabs>
-        <w:tab w:val="center" w:pos="4252"/>
-        <w:tab w:val="right" w:pos="8504"/>
-      </w:tabs>
-      <w:snapToGrid w:val="0"/>
-    </w:pPr>
-  </w:style>
-  <w:style w:type="character" w:customStyle="1" w:styleId="FooterChar">
-    <w:name w:val="Footer Char"/>
-    <w:basedOn w:val="DefaultParagraphFont"/>
-    <w:link w:val="Footer"/>
-    <w:uiPriority w:val="99"/>
-    <w:semiHidden/>
-    <w:rsid w:val="001E7405"/>
-  </w:style>
-  <w:style w:type="paragraph" w:styleId="ListParagraph">
-    <w:name w:val="List Paragraph"/>
-    <w:basedOn w:val="Normal"/>
-    <w:uiPriority w:val="34"/>
-    <w:qFormat/>
-    <w:rsid w:val="001E7405"/>
-    <w:pPr>
-      <w:ind w:leftChars="400" w:left="840"/>
-    </w:pPr>
-  </w:style>
-</w:styles>
-</file>
-
-<file path=word/stylesWithEffects.xml><?xml version="1.0" encoding="utf-8"?>
-<w:styles xmlns:wpc="http://schemas.microsoft.com/office/word/2010/wordprocessingCanvas" xmlns:mo="http://schemas.microsoft.com/office/mac/office/2008/main" xmlns:mc="http://schemas.openxmlformats.org/markup-compatibility/2006" xmlns:mv="urn:schemas-microsoft-com:mac:vml" xmlns:o="urn:schemas-microsoft-com:office:office" xmlns:r="http://schemas.openxmlformats.org/officeDocument/2006/relationships" xmlns:m="http://schemas.openxmlformats.org/officeDocument/2006/math" xmlns:v="urn:schemas-microsoft-com:vml" xmlns:wp14="http://schemas.microsoft.com/office/word/2010/wordprocessingDrawing" xmlns:wp="http://schemas.openxmlformats.org/drawingml/2006/wordprocessingDrawing" xmlns:w10="urn:schemas-microsoft-com:office:word" xmlns:w="http://schemas.openxmlformats.org/wordprocessingml/2006/main" xmlns:w14="http://schemas.microsoft.com/office/word/2010/wordml" xmlns:wpg="http://schemas.microsoft.com/office/word/2010/wordprocessingGroup" xmlns:wpi="http://schemas.microsoft.com/office/word/2010/wordprocessingInk" xmlns:wne="http://schemas.microsoft.com/office/word/2006/wordml" xmlns:wps="http://schemas.microsoft.com/office/word/2010/wordprocessingShape" mc:Ignorable="w14 wp14">
-  <w:docDefaults>
-    <w:rPrDefault>
-      <w:rPr>
-        <w:rFonts w:asciiTheme="minorHAnsi" w:eastAsiaTheme="minorEastAsia" w:hAnsiTheme="minorHAnsi" w:cstheme="minorBidi"/>
-        <w:kern w:val="2"/>
-        <w:sz w:val="21"/>
-        <w:szCs w:val="22"/>
-        <w:lang w:val="en-US" w:eastAsia="ja-JP" w:bidi="ar-SA"/>
-      </w:rPr>
-    </w:rPrDefault>
-    <w:pPrDefault/>
-  </w:docDefaults>
-  <w:latentStyles w:defLockedState="0" w:defUIPriority="99" w:defSemiHidden="1" w:defUnhideWhenUsed="1" w:defQFormat="0" w:count="276">
-    <w:lsdException w:name="Normal" w:semiHidden="0" w:uiPriority="0" w:unhideWhenUsed="0" w:qFormat="1"/>
-    <w:lsdException w:name="heading 1" w:semiHidden="0" w:uiPriority="9" w:unhideWhenUsed="0" w:qFormat="1"/>
-    <w:lsdException w:name="heading 2" w:uiPriority="9" w:qFormat="1"/>
-    <w:lsdException w:name="heading 3" w:uiPriority="9" w:qFormat="1"/>
-    <w:lsdException w:name="heading 4" w:uiPriority="9" w:qFormat="1"/>
-    <w:lsdException w:name="heading 5" w:uiPriority="9" w:qFormat="1"/>
-    <w:lsdException w:name="heading 6" w:uiPriority="9" w:qFormat="1"/>
-    <w:lsdException w:name="heading 7" w:uiPriority="9" w:qFormat="1"/>
-    <w:lsdException w:name="heading 8" w:uiPriority="9" w:qFormat="1"/>
-    <w:lsdException w:name="heading 9" w:uiPriority="9" w:qFormat="1"/>
-    <w:lsdException w:name="toc 1" w:uiPriority="39"/>
-    <w:lsdException w:name="toc 2" w:uiPriority="39"/>
-    <w:lsdException w:name="toc 3" w:uiPriority="39"/>
-    <w:lsdException w:name="toc 4" w:uiPriority="39"/>
-    <w:lsdException w:name="toc 5" w:uiPriority="39"/>
-    <w:lsdException w:name="toc 6" w:uiPriority="39"/>
-    <w:lsdException w:name="toc 7" w:uiPriority="39"/>
-    <w:lsdException w:name="toc 8" w:uiPriority="39"/>
-    <w:lsdException w:name="toc 9" w:uiPriority="39"/>
-    <w:lsdException w:name="caption" w:uiPriority="35" w:qFormat="1"/>
-    <w:lsdException w:name="Title" w:semiHidden="0" w:uiPriority="10" w:unhideWhenUsed="0" w:qFormat="1"/>
-    <w:lsdException w:name="Default Paragraph Font" w:uiPriority="1"/>
-    <w:lsdException w:name="Subtitle" w:semiHidden="0" w:uiPriority="11" w:unhideWhenUsed="0" w:qFormat="1"/>
-    <w:lsdException w:name="Strong" w:semiHidden="0" w:uiPriority="22" w:unhideWhenUsed="0" w:qFormat="1"/>
-    <w:lsdException w:name="Emphasis" w:semiHidden="0" w:uiPriority="20" w:unhideWhenUsed="0" w:qFormat="1"/>
-    <w:lsdException w:name="Table Grid" w:semiHidden="0" w:uiPriority="59" w:unhideWhenUsed="0"/>
-    <w:lsdException w:name="Placeholder Text" w:unhideWhenUsed="0"/>
-    <w:lsdException w:name="No Spacing" w:semiHidden="0" w:uiPriority="1" w:unhideWhenUsed="0" w:qFormat="1"/>
-    <w:lsdException w:name="Light Shading" w:semiHidden="0" w:uiPriority="60" w:unhideWhenUsed="0"/>
-    <w:lsdException w:name="Light List" w:semiHidden="0" w:uiPriority="61" w:unhideWhenUsed="0"/>
-    <w:lsdException w:name="Light Grid" w:semiHidden="0" w:uiPriority="62" w:unhideWhenUsed="0"/>
-    <w:lsdException w:name="Medium Shading 1" w:semiHidden="0" w:uiPriority="63" w:unhideWhenUsed="0"/>
-    <w:lsdException w:name="Medium Shading 2" w:semiHidden="0" w:uiPriority="64" w:unhideWhenUsed="0"/>
-    <w:lsdException w:name="Medium List 1" w:semiHidden="0" w:uiPriority="65" w:unhideWhenUsed="0"/>
-    <w:lsdException w:name="Medium List 2" w:semiHidden="0" w:uiPriority="66" w:unhideWhenUsed="0"/>
-    <w:lsdException w:name="Medium Grid 1" w:semiHidden="0" w:uiPriority="67" w:unhideWhenUsed="0"/>
-    <w:lsdException w:name="Medium Grid 2" w:semiHidden="0" w:uiPriority="68" w:unhideWhenUsed="0"/>
-    <w:lsdException w:name="Medium Grid 3" w:semiHidden="0" w:uiPriority="69" w:unhideWhenUsed="0"/>
-    <w:lsdException w:name="Dark List" w:semiHidden="0" w:uiPriority="70" w:unhideWhenUsed="0"/>
-    <w:lsdException w:name="Colorful Shading" w:semiHidden="0" w:uiPriority="71" w:unhideWhenUsed="0"/>
-    <w:lsdException w:name="Colorful List" w:semiHidden="0" w:uiPriority="72" w:unhideWhenUsed="0"/>
-    <w:lsdException w:name="Colorful Grid" w:semiHidden="0" w:uiPriority="73" w:unhideWhenUsed="0"/>
-    <w:lsdException w:name="Light Shading Accent 1" w:semiHidden="0" w:uiPriority="60" w:unhideWhenUsed="0"/>
-    <w:lsdException w:name="Light List Accent 1" w:semiHidden="0" w:uiPriority="61" w:unhideWhenUsed="0"/>
-    <w:lsdException w:name="Light Grid Accent 1" w:semiHidden="0" w:uiPriority="62" w:unhideWhenUsed="0"/>
-    <w:lsdException w:name="Medium Shading 1 Accent 1" w:semiHidden="0" w:uiPriority="63" w:unhideWhenUsed="0"/>
-    <w:lsdException w:name="Medium Shading 2 Accent 1" w:semiHidden="0" w:uiPriority="64" w:unhideWhenUsed="0"/>
-    <w:lsdException w:name="Medium List 1 Accent 1" w:semiHidden="0" w:uiPriority="65" w:unhideWhenUsed="0"/>
-    <w:lsdException w:name="Revision" w:unhideWhenUsed="0"/>
-    <w:lsdException w:name="List Paragraph" w:semiHidden="0" w:uiPriority="34" w:unhideWhenUsed="0" w:qFormat="1"/>
-    <w:lsdException w:name="Quote" w:semiHidden="0" w:uiPriority="29" w:unhideWhenUsed="0" w:qFormat="1"/>
-    <w:lsdException w:name="Intense Quote" w:semiHidden="0" w:uiPriority="30" w:unhideWhenUsed="0" w:qFormat="1"/>
-    <w:lsdException w:name="Medium List 2 Accent 1" w:semiHidden="0" w:uiPriority="66" w:unhideWhenUsed="0"/>
-    <w:lsdException w:name="Medium Grid 1 Accent 1" w:semiHidden="0" w:uiPriority="67" w:unhideWhenUsed="0"/>
-    <w:lsdException w:name="Medium Grid 2 Accent 1" w:semiHidden="0" w:uiPriority="68" w:unhideWhenUsed="0"/>
-    <w:lsdException w:name="Medium Grid 3 Accent 1" w:semiHidden="0" w:uiPriority="69" w:unhideWhenUsed="0"/>
-    <w:lsdException w:name="Dark List Accent 1" w:semiHidden="0" w:uiPriority="70" w:unhideWhenUsed="0"/>
-    <w:lsdException w:name="Colorful Shading Accent 1" w:semiHidden="0" w:uiPriority="71" w:unhideWhenUsed="0"/>
-    <w:lsdException w:name="Colorful List Accent 1" w:semiHidden="0" w:uiPriority="72" w:unhideWhenUsed="0"/>
-    <w:lsdException w:name="Colorful Grid Accent 1" w:semiHidden="0" w:uiPriority="73" w:unhideWhenUsed="0"/>
-    <w:lsdException w:name="Light Shading Accent 2" w:semiHidden="0" w:uiPriority="60" w:unhideWhenUsed="0"/>
-    <w:lsdException w:name="Light List Accent 2" w:semiHidden="0" w:uiPriority="61" w:unhideWhenUsed="0"/>
-    <w:lsdException w:name="Light Grid Accent 2" w:semiHidden="0" w:uiPriority="62" w:unhideWhenUsed="0"/>
-    <w:lsdException w:name="Medium Shading 1 Accent 2" w:semiHidden="0" w:uiPriority="63" w:unhideWhenUsed="0"/>
-    <w:lsdException w:name="Medium Shading 2 Accent 2" w:semiHidden="0" w:uiPriority="64" w:unhideWhenUsed="0"/>
-    <w:lsdException w:name="Medium List 1 Accent 2" w:semiHidden="0" w:uiPriority="65" w:unhideWhenUsed="0"/>
-    <w:lsdException w:name="Medium List 2 Accent 2" w:semiHidden="0" w:uiPriority="66" w:unhideWhenUsed="0"/>
-    <w:lsdException w:name="Medium Grid 1 Accent 2" w:semiHidden="0" w:uiPriority="67" w:unhideWhenUsed="0"/>
-    <w:lsdException w:name="Medium Grid 2 Accent 2" w:semiHidden="0" w:uiPriority="68" w:unhideWhenUsed="0"/>
-    <w:lsdException w:name="Medium Grid 3 Accent 2" w:semiHidden="0" w:uiPriority="69" w:unhideWhenUsed="0"/>
-    <w:lsdException w:name="Dark List Accent 2" w:semiHidden="0" w:uiPriority="70" w:unhideWhenUsed="0"/>
-    <w:lsdException w:name="Colorful Shading Accent 2" w:semiHidden="0" w:uiPriority="71" w:unhideWhenUsed="0"/>
-    <w:lsdException w:name="Colorful List Accent 2" w:semiHidden="0" w:uiPriority="72" w:unhideWhenUsed="0"/>
-    <w:lsdException w:name="Colorful Grid Accent 2" w:semiHidden="0" w:uiPriority="73" w:unhideWhenUsed="0"/>
-    <w:lsdException w:name="Light Shading Accent 3" w:semiHidden="0" w:uiPriority="60" w:unhideWhenUsed="0"/>
-    <w:lsdException w:name="Light List Accent 3" w:semiHidden="0" w:uiPriority="61" w:unhideWhenUsed="0"/>
-    <w:lsdException w:name="Light Grid Accent 3" w:semiHidden="0" w:uiPriority="62" w:unhideWhenUsed="0"/>
-    <w:lsdException w:name="Medium Shading 1 Accent 3" w:semiHidden="0" w:uiPriority="63" w:unhideWhenUsed="0"/>
-    <w:lsdException w:name="Medium Shading 2 Accent 3" w:semiHidden="0" w:uiPriority="64" w:unhideWhenUsed="0"/>
-    <w:lsdException w:name="Medium List 1 Accent 3" w:semiHidden="0" w:uiPriority="65" w:unhideWhenUsed="0"/>
-    <w:lsdException w:name="Medium List 2 Accent 3" w:semiHidden="0" w:uiPriority="66" w:unhideWhenUsed="0"/>
-    <w:lsdException w:name="Medium Grid 1 Accent 3" w:semiHidden="0" w:uiPriority="67" w:unhideWhenUsed="0"/>
-    <w:lsdException w:name="Medium Grid 2 Accent 3" w:semiHidden="0" w:uiPriority="68" w:unhideWhenUsed="0"/>
-    <w:lsdException w:name="Medium Grid 3 Accent 3" w:semiHidden="0" w:uiPriority="69" w:unhideWhenUsed="0"/>
-    <w:lsdException w:name="Dark List Accent 3" w:semiHidden="0" w:uiPriority="70" w:unhideWhenUsed="0"/>
-    <w:lsdException w:name="Colorful Shading Accent 3" w:semiHidden="0" w:uiPriority="71" w:unhideWhenUsed="0"/>
-    <w:lsdException w:name="Colorful List Accent 3" w:semiHidden="0" w:uiPriority="72" w:unhideWhenUsed="0"/>
-    <w:lsdException w:name="Colorful Grid Accent 3" w:semiHidden="0" w:uiPriority="73" w:unhideWhenUsed="0"/>
-    <w:lsdException w:name="Light Shading Accent 4" w:semiHidden="0" w:uiPriority="60" w:unhideWhenUsed="0"/>
-    <w:lsdException w:name="Light List Accent 4" w:semiHidden="0" w:uiPriority="61" w:unhideWhenUsed="0"/>
-    <w:lsdException w:name="Light Grid Accent 4" w:semiHidden="0" w:uiPriority="62" w:unhideWhenUsed="0"/>
-    <w:lsdException w:name="Medium Shading 1 Accent 4" w:semiHidden="0" w:uiPriority="63" w:unhideWhenUsed="0"/>
-    <w:lsdException w:name="Medium Shading 2 Accent 4" w:semiHidden="0" w:uiPriority="64" w:unhideWhenUsed="0"/>
-    <w:lsdException w:name="Medium List 1 Accent 4" w:semiHidden="0" w:uiPriority="65" w:unhideWhenUsed="0"/>
-    <w:lsdException w:name="Medium List 2 Accent 4" w:semiHidden="0" w:uiPriority="66" w:unhideWhenUsed="0"/>
-    <w:lsdException w:name="Medium Grid 1 Accent 4" w:semiHidden="0" w:uiPriority="67" w:unhideWhenUsed="0"/>
-    <w:lsdException w:name="Medium Grid 2 Accent 4" w:semiHidden="0" w:uiPriority="68" w:unhideWhenUsed="0"/>
-    <w:lsdException w:name="Medium Grid 3 Accent 4" w:semiHidden="0" w:uiPriority="69" w:unhideWhenUsed="0"/>
-    <w:lsdException w:name="Dark List Accent 4" w:semiHidden="0" w:uiPriority="70" w:unhideWhenUsed="0"/>
-    <w:lsdException w:name="Colorful Shading Accent 4" w:semiHidden="0" w:uiPriority="71" w:unhideWhenUsed="0"/>
-    <w:lsdException w:name="Colorful List Accent 4" w:semiHidden="0" w:uiPriority="72" w:unhideWhenUsed="0"/>
-    <w:lsdException w:name="Colorful Grid Accent 4" w:semiHidden="0" w:uiPriority="73" w:unhideWhenUsed="0"/>
-    <w:lsdException w:name="Light Shading Accent 5" w:semiHidden="0" w:uiPriority="60" w:unhideWhenUsed="0"/>
-    <w:lsdException w:name="Light List Accent 5" w:semiHidden="0" w:uiPriority="61" w:unhideWhenUsed="0"/>
-    <w:lsdException w:name="Light Grid Accent 5" w:semiHidden="0" w:uiPriority="62" w:unhideWhenUsed="0"/>
-    <w:lsdException w:name="Medium Shading 1 Accent 5" w:semiHidden="0" w:uiPriority="63" w:unhideWhenUsed="0"/>
-    <w:lsdException w:name="Medium Shading 2 Accent 5" w:semiHidden="0" w:uiPriority="64" w:unhideWhenUsed="0"/>
-    <w:lsdException w:name="Medium List 1 Accent 5" w:semiHidden="0" w:uiPriority="65" w:unhideWhenUsed="0"/>
-    <w:lsdException w:name="Medium List 2 Accent 5" w:semiHidden="0" w:uiPriority="66" w:unhideWhenUsed="0"/>
-    <w:lsdException w:name="Medium Grid 1 Accent 5" w:semiHidden="0" w:uiPriority="67" w:unhideWhenUsed="0"/>
-    <w:lsdException w:name="Medium Grid 2 Accent 5" w:semiHidden="0" w:uiPriority="68" w:unhideWhenUsed="0"/>
-    <w:lsdException w:name="Medium Grid 3 Accent 5" w:semiHidden="0" w:uiPriority="69" w:unhideWhenUsed="0"/>
-    <w:lsdException w:name="Dark List Accent 5" w:semiHidden="0" w:uiPriority="70" w:unhideWhenUsed="0"/>
-    <w:lsdException w:name="Colorful Shading Accent 5" w:semiHidden="0" w:uiPriority="71" w:unhideWhenUsed="0"/>
-    <w:lsdException w:name="Colorful List Accent 5" w:semiHidden="0" w:uiPriority="72" w:unhideWhenUsed="0"/>
-    <w:lsdException w:name="Colorful Grid Accent 5" w:semiHidden="0" w:uiPriority="73" w:unhideWhenUsed="0"/>
-    <w:lsdException w:name="Light Shading Accent 6" w:semiHidden="0" w:uiPriority="60" w:unhideWhenUsed="0"/>
-    <w:lsdException w:name="Light List Accent 6" w:semiHidden="0" w:uiPriority="61" w:unhideWhenUsed="0"/>
-    <w:lsdException w:name="Light Grid Accent 6" w:semiHidden="0" w:uiPriority="62" w:unhideWhenUsed="0"/>
-    <w:lsdException w:name="Medium Shading 1 Accent 6" w:semiHidden="0" w:uiPriority="63" w:unhideWhenUsed="0"/>
-    <w:lsdException w:name="Medium Shading 2 Accent 6" w:semiHidden="0" w:uiPriority="64" w:unhideWhenUsed="0"/>
-    <w:lsdException w:name="Medium List 1 Accent 6" w:semiHidden="0" w:uiPriority="65" w:unhideWhenUsed="0"/>
-    <w:lsdException w:name="Medium List 2 Accent 6" w:semiHidden="0" w:uiPriority="66" w:unhideWhenUsed="0"/>
-    <w:lsdException w:name="Medium Grid 1 Accent 6" w:semiHidden="0" w:uiPriority="67" w:unhideWhenUsed="0"/>
-    <w:lsdException w:name="Medium Grid 2 Accent 6" w:semiHidden="0" w:uiPriority="68" w:unhideWhenUsed="0"/>
-    <w:lsdException w:name="Medium Grid 3 Accent 6" w:semiHidden="0" w:uiPriority="69" w:unhideWhenUsed="0"/>
-    <w:lsdException w:name="Dark List Accent 6" w:semiHidden="0" w:uiPriority="70" w:unhideWhenUsed="0"/>
-    <w:lsdException w:name="Colorful Shading Accent 6" w:semiHidden="0" w:uiPriority="71" w:unhideWhenUsed="0"/>
-    <w:lsdException w:name="Colorful List Accent 6" w:semiHidden="0" w:uiPriority="72" w:unhideWhenUsed="0"/>
-    <w:lsdException w:name="Colorful Grid Accent 6" w:semiHidden="0" w:uiPriority="73" w:unhideWhenUsed="0"/>
-    <w:lsdException w:name="Subtle Emphasis" w:semiHidden="0" w:uiPriority="19" w:unhideWhenUsed="0" w:qFormat="1"/>
-    <w:lsdException w:name="Intense Emphasis" w:semiHidden="0" w:uiPriority="21" w:unhideWhenUsed="0" w:qFormat="1"/>
-    <w:lsdException w:name="Subtle Reference" w:semiHidden="0" w:uiPriority="31" w:unhideWhenUsed="0" w:qFormat="1"/>
-    <w:lsdException w:name="Intense Reference" w:semiHidden="0" w:uiPriority="32" w:unhideWhenUsed="0" w:qFormat="1"/>
-    <w:lsdException w:name="Book Title" w:semiHidden="0" w:uiPriority="33" w:unhideWhenUsed="0" w:qFormat="1"/>
-    <w:lsdException w:name="Bibliography" w:uiPriority="37"/>
-    <w:lsdException w:name="TOC Heading" w:uiPriority="39" w:qFormat="1"/>
-  </w:latentStyles>
-  <w:style w:type="paragraph" w:default="1" w:styleId="Normal">
-    <w:name w:val="Normal"/>
-    <w:qFormat/>
-    <w:rsid w:val="00891FF6"/>
-    <w:pPr>
-      <w:widowControl w:val="0"/>
-      <w:jc w:val="both"/>
-    </w:pPr>
-  </w:style>
-  <w:style w:type="character" w:default="1" w:styleId="DefaultParagraphFont">
-    <w:name w:val="Default Paragraph Font"/>
-    <w:uiPriority w:val="1"/>
-    <w:semiHidden/>
     <w:unhideWhenUsed/>
   </w:style>
   <w:style w:type="table" w:default="1" w:styleId="TableNormal">

</xml_diff>